<commit_message>
Change documentation of presentation and documentation
</commit_message>
<xml_diff>
--- a/documentation/documentation.docx
+++ b/documentation/documentation.docx
@@ -117,7 +117,7 @@
       <w:sdtContent>
         <w:p>
           <w:pPr>
-            <w:pStyle w:val="ae"/>
+            <w:pStyle w:val="TOCHeading"/>
             <w:rPr>
               <w:rFonts w:asciiTheme="minorHAnsi" w:eastAsiaTheme="minorHAnsi" w:hAnsiTheme="minorHAnsi" w:cstheme="minorBidi"/>
               <w:color w:val="auto"/>
@@ -134,7 +134,7 @@
         </w:p>
         <w:p>
           <w:pPr>
-            <w:pStyle w:val="11"/>
+            <w:pStyle w:val="TOC1"/>
             <w:tabs>
               <w:tab w:val="right" w:leader="dot" w:pos="9016"/>
             </w:tabs>
@@ -158,7 +158,7 @@
           <w:hyperlink w:anchor="_Toc197632770" w:history="1">
             <w:r>
               <w:rPr>
-                <w:rStyle w:val="af"/>
+                <w:rStyle w:val="Hyperlink"/>
                 <w:noProof/>
               </w:rPr>
               <w:t>Project description:</w:t>
@@ -215,7 +215,7 @@
         </w:p>
         <w:p>
           <w:pPr>
-            <w:pStyle w:val="11"/>
+            <w:pStyle w:val="TOC1"/>
             <w:tabs>
               <w:tab w:val="right" w:leader="dot" w:pos="9016"/>
             </w:tabs>
@@ -230,7 +230,7 @@
           <w:hyperlink w:anchor="_Toc197632771" w:history="1">
             <w:r>
               <w:rPr>
-                <w:rStyle w:val="af"/>
+                <w:rStyle w:val="Hyperlink"/>
                 <w:noProof/>
               </w:rPr>
               <w:t>Our team:</w:t>
@@ -287,7 +287,7 @@
         </w:p>
         <w:p>
           <w:pPr>
-            <w:pStyle w:val="11"/>
+            <w:pStyle w:val="TOC1"/>
             <w:tabs>
               <w:tab w:val="right" w:leader="dot" w:pos="9016"/>
             </w:tabs>
@@ -302,7 +302,7 @@
           <w:hyperlink w:anchor="_Toc197632772" w:history="1">
             <w:r>
               <w:rPr>
-                <w:rStyle w:val="af"/>
+                <w:rStyle w:val="Hyperlink"/>
                 <w:noProof/>
               </w:rPr>
               <w:t>Project information:</w:t>
@@ -359,7 +359,7 @@
         </w:p>
         <w:p>
           <w:pPr>
-            <w:pStyle w:val="21"/>
+            <w:pStyle w:val="TOC2"/>
             <w:tabs>
               <w:tab w:val="left" w:pos="720"/>
               <w:tab w:val="right" w:leader="dot" w:pos="9016"/>
@@ -375,7 +375,7 @@
           <w:hyperlink w:anchor="_Toc197632773" w:history="1">
             <w:r>
               <w:rPr>
-                <w:rStyle w:val="af"/>
+                <w:rStyle w:val="Hyperlink"/>
                 <w:noProof/>
               </w:rPr>
               <w:t>1.</w:t>
@@ -392,7 +392,7 @@
             </w:r>
             <w:r>
               <w:rPr>
-                <w:rStyle w:val="af"/>
+                <w:rStyle w:val="Hyperlink"/>
                 <w:noProof/>
               </w:rPr>
               <w:t>Description:</w:t>
@@ -449,7 +449,7 @@
         </w:p>
         <w:p>
           <w:pPr>
-            <w:pStyle w:val="21"/>
+            <w:pStyle w:val="TOC2"/>
             <w:tabs>
               <w:tab w:val="left" w:pos="720"/>
               <w:tab w:val="right" w:leader="dot" w:pos="9016"/>
@@ -465,7 +465,7 @@
           <w:hyperlink w:anchor="_Toc197632774" w:history="1">
             <w:r>
               <w:rPr>
-                <w:rStyle w:val="af"/>
+                <w:rStyle w:val="Hyperlink"/>
                 <w:noProof/>
               </w:rPr>
               <w:t>2.</w:t>
@@ -482,7 +482,7 @@
             </w:r>
             <w:r>
               <w:rPr>
-                <w:rStyle w:val="af"/>
+                <w:rStyle w:val="Hyperlink"/>
                 <w:noProof/>
               </w:rPr>
               <w:t>Communication:</w:t>
@@ -539,7 +539,7 @@
         </w:p>
         <w:p>
           <w:pPr>
-            <w:pStyle w:val="11"/>
+            <w:pStyle w:val="TOC1"/>
             <w:tabs>
               <w:tab w:val="right" w:leader="dot" w:pos="9016"/>
             </w:tabs>
@@ -554,7 +554,7 @@
           <w:hyperlink w:anchor="_Toc197632775" w:history="1">
             <w:r>
               <w:rPr>
-                <w:rStyle w:val="af"/>
+                <w:rStyle w:val="Hyperlink"/>
                 <w:noProof/>
               </w:rPr>
               <w:t>Technologies used:</w:t>
@@ -658,7 +658,7 @@
     </w:p>
     <w:p>
       <w:pPr>
-        <w:pStyle w:val="1"/>
+        <w:pStyle w:val="Heading1"/>
         <w:rPr>
           <w:color w:val="000000" w:themeColor="text1"/>
         </w:rPr>
@@ -666,7 +666,7 @@
     </w:p>
     <w:p>
       <w:pPr>
-        <w:pStyle w:val="1"/>
+        <w:pStyle w:val="Heading1"/>
         <w:rPr>
           <w:color w:val="000000" w:themeColor="text1"/>
         </w:rPr>
@@ -674,7 +674,7 @@
     </w:p>
     <w:p>
       <w:pPr>
-        <w:pStyle w:val="1"/>
+        <w:pStyle w:val="Heading1"/>
         <w:rPr>
           <w:color w:val="000000" w:themeColor="text1"/>
         </w:rPr>
@@ -742,7 +742,7 @@
     <w:p/>
     <w:p>
       <w:pPr>
-        <w:pStyle w:val="1"/>
+        <w:pStyle w:val="Heading1"/>
         <w:rPr>
           <w:color w:val="000000" w:themeColor="text1"/>
         </w:rPr>
@@ -980,14 +980,7 @@
           <w:szCs w:val="32"/>
         </w:rPr>
         <w:tab/>
-        <w:t xml:space="preserve">         </w:t>
-      </w:r>
-      <w:r>
-        <w:rPr>
-          <w:sz w:val="32"/>
-          <w:szCs w:val="32"/>
-        </w:rPr>
-        <w:t>Front-end Developer</w:t>
+        <w:t xml:space="preserve">         Front-end Developer</w:t>
       </w:r>
     </w:p>
     <w:p>
@@ -1068,7 +1061,7 @@
     </w:p>
     <w:p>
       <w:pPr>
-        <w:pStyle w:val="1"/>
+        <w:pStyle w:val="Heading1"/>
         <w:rPr>
           <w:color w:val="000000" w:themeColor="text1"/>
           <w:sz w:val="48"/>
@@ -1103,13 +1096,13 @@
     </w:p>
     <w:p>
       <w:pPr>
-        <w:pStyle w:val="2"/>
+        <w:pStyle w:val="Heading2"/>
         <w:numPr>
           <w:ilvl w:val="0"/>
           <w:numId w:val="2"/>
         </w:numPr>
         <w:rPr>
-          <w:rStyle w:val="20"/>
+          <w:rStyle w:val="Heading2Char"/>
           <w:color w:val="000000" w:themeColor="text1"/>
           <w:sz w:val="36"/>
           <w:szCs w:val="36"/>
@@ -1118,7 +1111,7 @@
       <w:bookmarkStart w:id="4" w:name="_Toc197632773"/>
       <w:r>
         <w:rPr>
-          <w:rStyle w:val="20"/>
+          <w:rStyle w:val="Heading2Char"/>
           <w:color w:val="000000" w:themeColor="text1"/>
           <w:sz w:val="36"/>
           <w:szCs w:val="36"/>
@@ -1145,7 +1138,7 @@
     </w:p>
     <w:p>
       <w:pPr>
-        <w:pStyle w:val="2"/>
+        <w:pStyle w:val="Heading2"/>
         <w:numPr>
           <w:ilvl w:val="0"/>
           <w:numId w:val="2"/>
@@ -1164,15 +1157,7 @@
           <w:szCs w:val="36"/>
         </w:rPr>
         <w:lastRenderedPageBreak/>
-        <w:t>Communication</w:t>
-      </w:r>
-      <w:r>
-        <w:rPr>
-          <w:color w:val="000000" w:themeColor="text1"/>
-          <w:sz w:val="36"/>
-          <w:szCs w:val="36"/>
-        </w:rPr>
-        <w:t>:</w:t>
+        <w:t>Communication:</w:t>
       </w:r>
       <w:bookmarkEnd w:id="5"/>
     </w:p>
@@ -1194,7 +1179,7 @@
     </w:p>
     <w:p>
       <w:pPr>
-        <w:pStyle w:val="1"/>
+        <w:pStyle w:val="Heading1"/>
         <w:rPr>
           <w:color w:val="000000" w:themeColor="text1"/>
           <w:sz w:val="48"/>
@@ -1232,12 +1217,6 @@
           <w:szCs w:val="28"/>
         </w:rPr>
         <w:tab/>
-      </w:r>
-      <w:r>
-        <w:rPr>
-          <w:sz w:val="28"/>
-          <w:szCs w:val="28"/>
-        </w:rPr>
         <w:t xml:space="preserve">Technology          </w:t>
       </w:r>
       <w:r>
@@ -1563,7 +1542,13 @@
           <w:szCs w:val="28"/>
         </w:rPr>
         <w:tab/>
-        <w:t>Desing.com</w:t>
+      </w:r>
+      <w:r>
+        <w:rPr>
+          <w:sz w:val="28"/>
+          <w:szCs w:val="28"/>
+        </w:rPr>
+        <w:t>Design.com</w:t>
       </w:r>
       <w:r>
         <w:rPr>
@@ -1587,7 +1572,7 @@
     <w:p/>
     <w:p>
       <w:pPr>
-        <w:pStyle w:val="1"/>
+        <w:pStyle w:val="Heading1"/>
         <w:rPr>
           <w:color w:val="000000" w:themeColor="text1"/>
           <w:sz w:val="48"/>
@@ -1628,7 +1613,7 @@
     </w:p>
     <w:p>
       <w:pPr>
-        <w:pStyle w:val="a9"/>
+        <w:pStyle w:val="ListParagraph"/>
         <w:numPr>
           <w:ilvl w:val="0"/>
           <w:numId w:val="5"/>
@@ -1648,7 +1633,7 @@
     </w:p>
     <w:p>
       <w:pPr>
-        <w:pStyle w:val="a9"/>
+        <w:pStyle w:val="ListParagraph"/>
         <w:ind w:left="1080"/>
         <w:rPr>
           <w:sz w:val="28"/>
@@ -1658,7 +1643,7 @@
     </w:p>
     <w:p>
       <w:pPr>
-        <w:pStyle w:val="a9"/>
+        <w:pStyle w:val="ListParagraph"/>
         <w:ind w:left="1080"/>
         <w:rPr>
           <w:sz w:val="28"/>
@@ -1675,7 +1660,7 @@
     </w:p>
     <w:p>
       <w:pPr>
-        <w:pStyle w:val="a9"/>
+        <w:pStyle w:val="ListParagraph"/>
         <w:ind w:left="1080"/>
         <w:rPr>
           <w:sz w:val="28"/>
@@ -1764,7 +1749,7 @@
     </w:p>
     <w:p>
       <w:pPr>
-        <w:pStyle w:val="a9"/>
+        <w:pStyle w:val="ListParagraph"/>
         <w:ind w:left="1080"/>
         <w:rPr>
           <w:sz w:val="28"/>
@@ -1774,7 +1759,7 @@
     </w:p>
     <w:p>
       <w:pPr>
-        <w:pStyle w:val="a9"/>
+        <w:pStyle w:val="ListParagraph"/>
         <w:ind w:left="1080"/>
         <w:rPr>
           <w:sz w:val="28"/>
@@ -2698,16 +2683,16 @@
     <w:lsdException w:name="Unresolved Mention" w:semiHidden="1" w:unhideWhenUsed="1"/>
     <w:lsdException w:name="Smart Link" w:semiHidden="1" w:unhideWhenUsed="1"/>
   </w:latentStyles>
-  <w:style w:type="paragraph" w:default="1" w:styleId="a">
+  <w:style w:type="paragraph" w:default="1" w:styleId="Normal">
     <w:name w:val="Normal"/>
     <w:qFormat/>
     <w:rsid w:val="006B0D7E"/>
   </w:style>
-  <w:style w:type="paragraph" w:styleId="1">
+  <w:style w:type="paragraph" w:styleId="Heading1">
     <w:name w:val="heading 1"/>
-    <w:basedOn w:val="a"/>
-    <w:next w:val="a"/>
-    <w:link w:val="10"/>
+    <w:basedOn w:val="Normal"/>
+    <w:next w:val="Normal"/>
+    <w:link w:val="Heading1Char"/>
     <w:uiPriority w:val="9"/>
     <w:qFormat/>
     <w:rsid w:val="00D75535"/>
@@ -2724,11 +2709,11 @@
       <w:szCs w:val="40"/>
     </w:rPr>
   </w:style>
-  <w:style w:type="paragraph" w:styleId="2">
+  <w:style w:type="paragraph" w:styleId="Heading2">
     <w:name w:val="heading 2"/>
-    <w:basedOn w:val="a"/>
-    <w:next w:val="a"/>
-    <w:link w:val="20"/>
+    <w:basedOn w:val="Normal"/>
+    <w:next w:val="Normal"/>
+    <w:link w:val="Heading2Char"/>
     <w:uiPriority w:val="9"/>
     <w:unhideWhenUsed/>
     <w:qFormat/>
@@ -2746,11 +2731,11 @@
       <w:szCs w:val="32"/>
     </w:rPr>
   </w:style>
-  <w:style w:type="paragraph" w:styleId="3">
+  <w:style w:type="paragraph" w:styleId="Heading3">
     <w:name w:val="heading 3"/>
-    <w:basedOn w:val="a"/>
-    <w:next w:val="a"/>
-    <w:link w:val="30"/>
+    <w:basedOn w:val="Normal"/>
+    <w:next w:val="Normal"/>
+    <w:link w:val="Heading3Char"/>
     <w:uiPriority w:val="9"/>
     <w:semiHidden/>
     <w:unhideWhenUsed/>
@@ -2769,11 +2754,11 @@
       <w:szCs w:val="28"/>
     </w:rPr>
   </w:style>
-  <w:style w:type="paragraph" w:styleId="4">
+  <w:style w:type="paragraph" w:styleId="Heading4">
     <w:name w:val="heading 4"/>
-    <w:basedOn w:val="a"/>
-    <w:next w:val="a"/>
-    <w:link w:val="40"/>
+    <w:basedOn w:val="Normal"/>
+    <w:next w:val="Normal"/>
+    <w:link w:val="Heading4Char"/>
     <w:uiPriority w:val="9"/>
     <w:semiHidden/>
     <w:unhideWhenUsed/>
@@ -2792,11 +2777,11 @@
       <w:color w:val="0F4761" w:themeColor="accent1" w:themeShade="BF"/>
     </w:rPr>
   </w:style>
-  <w:style w:type="paragraph" w:styleId="5">
+  <w:style w:type="paragraph" w:styleId="Heading5">
     <w:name w:val="heading 5"/>
-    <w:basedOn w:val="a"/>
-    <w:next w:val="a"/>
-    <w:link w:val="50"/>
+    <w:basedOn w:val="Normal"/>
+    <w:next w:val="Normal"/>
+    <w:link w:val="Heading5Char"/>
     <w:uiPriority w:val="9"/>
     <w:semiHidden/>
     <w:unhideWhenUsed/>
@@ -2813,11 +2798,11 @@
       <w:color w:val="0F4761" w:themeColor="accent1" w:themeShade="BF"/>
     </w:rPr>
   </w:style>
-  <w:style w:type="paragraph" w:styleId="6">
+  <w:style w:type="paragraph" w:styleId="Heading6">
     <w:name w:val="heading 6"/>
-    <w:basedOn w:val="a"/>
-    <w:next w:val="a"/>
-    <w:link w:val="60"/>
+    <w:basedOn w:val="Normal"/>
+    <w:next w:val="Normal"/>
+    <w:link w:val="Heading6Char"/>
     <w:uiPriority w:val="9"/>
     <w:semiHidden/>
     <w:unhideWhenUsed/>
@@ -2836,11 +2821,11 @@
       <w:color w:val="595959" w:themeColor="text1" w:themeTint="A6"/>
     </w:rPr>
   </w:style>
-  <w:style w:type="paragraph" w:styleId="7">
+  <w:style w:type="paragraph" w:styleId="Heading7">
     <w:name w:val="heading 7"/>
-    <w:basedOn w:val="a"/>
-    <w:next w:val="a"/>
-    <w:link w:val="70"/>
+    <w:basedOn w:val="Normal"/>
+    <w:next w:val="Normal"/>
+    <w:link w:val="Heading7Char"/>
     <w:uiPriority w:val="9"/>
     <w:semiHidden/>
     <w:unhideWhenUsed/>
@@ -2857,11 +2842,11 @@
       <w:color w:val="595959" w:themeColor="text1" w:themeTint="A6"/>
     </w:rPr>
   </w:style>
-  <w:style w:type="paragraph" w:styleId="8">
+  <w:style w:type="paragraph" w:styleId="Heading8">
     <w:name w:val="heading 8"/>
-    <w:basedOn w:val="a"/>
-    <w:next w:val="a"/>
-    <w:link w:val="80"/>
+    <w:basedOn w:val="Normal"/>
+    <w:next w:val="Normal"/>
+    <w:link w:val="Heading8Char"/>
     <w:uiPriority w:val="9"/>
     <w:semiHidden/>
     <w:unhideWhenUsed/>
@@ -2880,11 +2865,11 @@
       <w:color w:val="272727" w:themeColor="text1" w:themeTint="D8"/>
     </w:rPr>
   </w:style>
-  <w:style w:type="paragraph" w:styleId="9">
+  <w:style w:type="paragraph" w:styleId="Heading9">
     <w:name w:val="heading 9"/>
-    <w:basedOn w:val="a"/>
-    <w:next w:val="a"/>
-    <w:link w:val="90"/>
+    <w:basedOn w:val="Normal"/>
+    <w:next w:val="Normal"/>
+    <w:link w:val="Heading9Char"/>
     <w:uiPriority w:val="9"/>
     <w:semiHidden/>
     <w:unhideWhenUsed/>
@@ -2901,12 +2886,13 @@
       <w:color w:val="272727" w:themeColor="text1" w:themeTint="D8"/>
     </w:rPr>
   </w:style>
-  <w:style w:type="character" w:default="1" w:styleId="a0">
+  <w:style w:type="character" w:default="1" w:styleId="DefaultParagraphFont">
     <w:name w:val="Default Paragraph Font"/>
     <w:uiPriority w:val="1"/>
+    <w:semiHidden/>
     <w:unhideWhenUsed/>
   </w:style>
-  <w:style w:type="table" w:default="1" w:styleId="a1">
+  <w:style w:type="table" w:default="1" w:styleId="TableNormal">
     <w:name w:val="Normal Table"/>
     <w:uiPriority w:val="99"/>
     <w:semiHidden/>
@@ -2921,16 +2907,16 @@
       </w:tblCellMar>
     </w:tblPr>
   </w:style>
-  <w:style w:type="numbering" w:default="1" w:styleId="a2">
+  <w:style w:type="numbering" w:default="1" w:styleId="NoList">
     <w:name w:val="No List"/>
     <w:uiPriority w:val="99"/>
     <w:semiHidden/>
     <w:unhideWhenUsed/>
   </w:style>
-  <w:style w:type="character" w:customStyle="1" w:styleId="10">
-    <w:name w:val="Заглавие 1 Знак"/>
-    <w:basedOn w:val="a0"/>
-    <w:link w:val="1"/>
+  <w:style w:type="character" w:customStyle="1" w:styleId="Heading1Char">
+    <w:name w:val="Heading 1 Char"/>
+    <w:basedOn w:val="DefaultParagraphFont"/>
+    <w:link w:val="Heading1"/>
     <w:uiPriority w:val="9"/>
     <w:rsid w:val="00D75535"/>
     <w:rPr>
@@ -2940,10 +2926,10 @@
       <w:szCs w:val="40"/>
     </w:rPr>
   </w:style>
-  <w:style w:type="character" w:customStyle="1" w:styleId="20">
-    <w:name w:val="Заглавие 2 Знак"/>
-    <w:basedOn w:val="a0"/>
-    <w:link w:val="2"/>
+  <w:style w:type="character" w:customStyle="1" w:styleId="Heading2Char">
+    <w:name w:val="Heading 2 Char"/>
+    <w:basedOn w:val="DefaultParagraphFont"/>
+    <w:link w:val="Heading2"/>
     <w:uiPriority w:val="9"/>
     <w:rsid w:val="00D75535"/>
     <w:rPr>
@@ -2953,10 +2939,10 @@
       <w:szCs w:val="32"/>
     </w:rPr>
   </w:style>
-  <w:style w:type="character" w:customStyle="1" w:styleId="30">
-    <w:name w:val="Заглавие 3 Знак"/>
-    <w:basedOn w:val="a0"/>
-    <w:link w:val="3"/>
+  <w:style w:type="character" w:customStyle="1" w:styleId="Heading3Char">
+    <w:name w:val="Heading 3 Char"/>
+    <w:basedOn w:val="DefaultParagraphFont"/>
+    <w:link w:val="Heading3"/>
     <w:uiPriority w:val="9"/>
     <w:semiHidden/>
     <w:rsid w:val="00D75535"/>
@@ -2967,10 +2953,10 @@
       <w:szCs w:val="28"/>
     </w:rPr>
   </w:style>
-  <w:style w:type="character" w:customStyle="1" w:styleId="40">
-    <w:name w:val="Заглавие 4 Знак"/>
-    <w:basedOn w:val="a0"/>
-    <w:link w:val="4"/>
+  <w:style w:type="character" w:customStyle="1" w:styleId="Heading4Char">
+    <w:name w:val="Heading 4 Char"/>
+    <w:basedOn w:val="DefaultParagraphFont"/>
+    <w:link w:val="Heading4"/>
     <w:uiPriority w:val="9"/>
     <w:semiHidden/>
     <w:rsid w:val="00D75535"/>
@@ -2981,10 +2967,10 @@
       <w:color w:val="0F4761" w:themeColor="accent1" w:themeShade="BF"/>
     </w:rPr>
   </w:style>
-  <w:style w:type="character" w:customStyle="1" w:styleId="50">
-    <w:name w:val="Заглавие 5 Знак"/>
-    <w:basedOn w:val="a0"/>
-    <w:link w:val="5"/>
+  <w:style w:type="character" w:customStyle="1" w:styleId="Heading5Char">
+    <w:name w:val="Heading 5 Char"/>
+    <w:basedOn w:val="DefaultParagraphFont"/>
+    <w:link w:val="Heading5"/>
     <w:uiPriority w:val="9"/>
     <w:semiHidden/>
     <w:rsid w:val="00D75535"/>
@@ -2993,10 +2979,10 @@
       <w:color w:val="0F4761" w:themeColor="accent1" w:themeShade="BF"/>
     </w:rPr>
   </w:style>
-  <w:style w:type="character" w:customStyle="1" w:styleId="60">
-    <w:name w:val="Заглавие 6 Знак"/>
-    <w:basedOn w:val="a0"/>
-    <w:link w:val="6"/>
+  <w:style w:type="character" w:customStyle="1" w:styleId="Heading6Char">
+    <w:name w:val="Heading 6 Char"/>
+    <w:basedOn w:val="DefaultParagraphFont"/>
+    <w:link w:val="Heading6"/>
     <w:uiPriority w:val="9"/>
     <w:semiHidden/>
     <w:rsid w:val="00D75535"/>
@@ -3007,10 +2993,10 @@
       <w:color w:val="595959" w:themeColor="text1" w:themeTint="A6"/>
     </w:rPr>
   </w:style>
-  <w:style w:type="character" w:customStyle="1" w:styleId="70">
-    <w:name w:val="Заглавие 7 Знак"/>
-    <w:basedOn w:val="a0"/>
-    <w:link w:val="7"/>
+  <w:style w:type="character" w:customStyle="1" w:styleId="Heading7Char">
+    <w:name w:val="Heading 7 Char"/>
+    <w:basedOn w:val="DefaultParagraphFont"/>
+    <w:link w:val="Heading7"/>
     <w:uiPriority w:val="9"/>
     <w:semiHidden/>
     <w:rsid w:val="00D75535"/>
@@ -3019,10 +3005,10 @@
       <w:color w:val="595959" w:themeColor="text1" w:themeTint="A6"/>
     </w:rPr>
   </w:style>
-  <w:style w:type="character" w:customStyle="1" w:styleId="80">
-    <w:name w:val="Заглавие 8 Знак"/>
-    <w:basedOn w:val="a0"/>
-    <w:link w:val="8"/>
+  <w:style w:type="character" w:customStyle="1" w:styleId="Heading8Char">
+    <w:name w:val="Heading 8 Char"/>
+    <w:basedOn w:val="DefaultParagraphFont"/>
+    <w:link w:val="Heading8"/>
     <w:uiPriority w:val="9"/>
     <w:semiHidden/>
     <w:rsid w:val="00D75535"/>
@@ -3033,10 +3019,10 @@
       <w:color w:val="272727" w:themeColor="text1" w:themeTint="D8"/>
     </w:rPr>
   </w:style>
-  <w:style w:type="character" w:customStyle="1" w:styleId="90">
-    <w:name w:val="Заглавие 9 Знак"/>
-    <w:basedOn w:val="a0"/>
-    <w:link w:val="9"/>
+  <w:style w:type="character" w:customStyle="1" w:styleId="Heading9Char">
+    <w:name w:val="Heading 9 Char"/>
+    <w:basedOn w:val="DefaultParagraphFont"/>
+    <w:link w:val="Heading9"/>
     <w:uiPriority w:val="9"/>
     <w:semiHidden/>
     <w:rsid w:val="00D75535"/>
@@ -3045,11 +3031,11 @@
       <w:color w:val="272727" w:themeColor="text1" w:themeTint="D8"/>
     </w:rPr>
   </w:style>
-  <w:style w:type="paragraph" w:styleId="a3">
+  <w:style w:type="paragraph" w:styleId="Title">
     <w:name w:val="Title"/>
-    <w:basedOn w:val="a"/>
-    <w:next w:val="a"/>
-    <w:link w:val="a4"/>
+    <w:basedOn w:val="Normal"/>
+    <w:next w:val="Normal"/>
+    <w:link w:val="TitleChar"/>
     <w:uiPriority w:val="10"/>
     <w:qFormat/>
     <w:rsid w:val="00D75535"/>
@@ -3065,10 +3051,10 @@
       <w:szCs w:val="56"/>
     </w:rPr>
   </w:style>
-  <w:style w:type="character" w:customStyle="1" w:styleId="a4">
-    <w:name w:val="Заглавие Знак"/>
-    <w:basedOn w:val="a0"/>
-    <w:link w:val="a3"/>
+  <w:style w:type="character" w:customStyle="1" w:styleId="TitleChar">
+    <w:name w:val="Title Char"/>
+    <w:basedOn w:val="DefaultParagraphFont"/>
+    <w:link w:val="Title"/>
     <w:uiPriority w:val="10"/>
     <w:rsid w:val="00D75535"/>
     <w:rPr>
@@ -3079,11 +3065,11 @@
       <w:szCs w:val="56"/>
     </w:rPr>
   </w:style>
-  <w:style w:type="paragraph" w:styleId="a5">
+  <w:style w:type="paragraph" w:styleId="Subtitle">
     <w:name w:val="Subtitle"/>
-    <w:basedOn w:val="a"/>
-    <w:next w:val="a"/>
-    <w:link w:val="a6"/>
+    <w:basedOn w:val="Normal"/>
+    <w:next w:val="Normal"/>
+    <w:link w:val="SubtitleChar"/>
     <w:uiPriority w:val="11"/>
     <w:qFormat/>
     <w:rsid w:val="00D75535"/>
@@ -3100,10 +3086,10 @@
       <w:szCs w:val="28"/>
     </w:rPr>
   </w:style>
-  <w:style w:type="character" w:customStyle="1" w:styleId="a6">
-    <w:name w:val="Подзаглавие Знак"/>
-    <w:basedOn w:val="a0"/>
-    <w:link w:val="a5"/>
+  <w:style w:type="character" w:customStyle="1" w:styleId="SubtitleChar">
+    <w:name w:val="Subtitle Char"/>
+    <w:basedOn w:val="DefaultParagraphFont"/>
+    <w:link w:val="Subtitle"/>
     <w:uiPriority w:val="11"/>
     <w:rsid w:val="00D75535"/>
     <w:rPr>
@@ -3114,11 +3100,11 @@
       <w:szCs w:val="28"/>
     </w:rPr>
   </w:style>
-  <w:style w:type="paragraph" w:styleId="a7">
+  <w:style w:type="paragraph" w:styleId="Quote">
     <w:name w:val="Quote"/>
-    <w:basedOn w:val="a"/>
-    <w:next w:val="a"/>
-    <w:link w:val="a8"/>
+    <w:basedOn w:val="Normal"/>
+    <w:next w:val="Normal"/>
+    <w:link w:val="QuoteChar"/>
     <w:uiPriority w:val="29"/>
     <w:qFormat/>
     <w:rsid w:val="00D75535"/>
@@ -3132,10 +3118,10 @@
       <w:color w:val="404040" w:themeColor="text1" w:themeTint="BF"/>
     </w:rPr>
   </w:style>
-  <w:style w:type="character" w:customStyle="1" w:styleId="a8">
-    <w:name w:val="Цитат Знак"/>
-    <w:basedOn w:val="a0"/>
-    <w:link w:val="a7"/>
+  <w:style w:type="character" w:customStyle="1" w:styleId="QuoteChar">
+    <w:name w:val="Quote Char"/>
+    <w:basedOn w:val="DefaultParagraphFont"/>
+    <w:link w:val="Quote"/>
     <w:uiPriority w:val="29"/>
     <w:rsid w:val="00D75535"/>
     <w:rPr>
@@ -3144,9 +3130,9 @@
       <w:color w:val="404040" w:themeColor="text1" w:themeTint="BF"/>
     </w:rPr>
   </w:style>
-  <w:style w:type="paragraph" w:styleId="a9">
+  <w:style w:type="paragraph" w:styleId="ListParagraph">
     <w:name w:val="List Paragraph"/>
-    <w:basedOn w:val="a"/>
+    <w:basedOn w:val="Normal"/>
     <w:uiPriority w:val="34"/>
     <w:qFormat/>
     <w:rsid w:val="00D75535"/>
@@ -3155,9 +3141,9 @@
       <w:contextualSpacing/>
     </w:pPr>
   </w:style>
-  <w:style w:type="character" w:styleId="aa">
+  <w:style w:type="character" w:styleId="IntenseEmphasis">
     <w:name w:val="Intense Emphasis"/>
-    <w:basedOn w:val="a0"/>
+    <w:basedOn w:val="DefaultParagraphFont"/>
     <w:uiPriority w:val="21"/>
     <w:qFormat/>
     <w:rsid w:val="00D75535"/>
@@ -3167,11 +3153,11 @@
       <w:color w:val="0F4761" w:themeColor="accent1" w:themeShade="BF"/>
     </w:rPr>
   </w:style>
-  <w:style w:type="paragraph" w:styleId="ab">
+  <w:style w:type="paragraph" w:styleId="IntenseQuote">
     <w:name w:val="Intense Quote"/>
-    <w:basedOn w:val="a"/>
-    <w:next w:val="a"/>
-    <w:link w:val="ac"/>
+    <w:basedOn w:val="Normal"/>
+    <w:next w:val="Normal"/>
+    <w:link w:val="IntenseQuoteChar"/>
     <w:uiPriority w:val="30"/>
     <w:qFormat/>
     <w:rsid w:val="00D75535"/>
@@ -3190,10 +3176,10 @@
       <w:color w:val="0F4761" w:themeColor="accent1" w:themeShade="BF"/>
     </w:rPr>
   </w:style>
-  <w:style w:type="character" w:customStyle="1" w:styleId="ac">
-    <w:name w:val="Интензивно цитиране Знак"/>
-    <w:basedOn w:val="a0"/>
-    <w:link w:val="ab"/>
+  <w:style w:type="character" w:customStyle="1" w:styleId="IntenseQuoteChar">
+    <w:name w:val="Intense Quote Char"/>
+    <w:basedOn w:val="DefaultParagraphFont"/>
+    <w:link w:val="IntenseQuote"/>
     <w:uiPriority w:val="30"/>
     <w:rsid w:val="00D75535"/>
     <w:rPr>
@@ -3202,9 +3188,9 @@
       <w:color w:val="0F4761" w:themeColor="accent1" w:themeShade="BF"/>
     </w:rPr>
   </w:style>
-  <w:style w:type="character" w:styleId="ad">
+  <w:style w:type="character" w:styleId="IntenseReference">
     <w:name w:val="Intense Reference"/>
-    <w:basedOn w:val="a0"/>
+    <w:basedOn w:val="DefaultParagraphFont"/>
     <w:uiPriority w:val="32"/>
     <w:qFormat/>
     <w:rsid w:val="00D75535"/>
@@ -3216,10 +3202,10 @@
       <w:spacing w:val="5"/>
     </w:rPr>
   </w:style>
-  <w:style w:type="paragraph" w:styleId="ae">
+  <w:style w:type="paragraph" w:styleId="TOCHeading">
     <w:name w:val="TOC Heading"/>
-    <w:basedOn w:val="1"/>
-    <w:next w:val="a"/>
+    <w:basedOn w:val="Heading1"/>
+    <w:next w:val="Normal"/>
     <w:uiPriority w:val="39"/>
     <w:unhideWhenUsed/>
     <w:qFormat/>
@@ -3236,10 +3222,10 @@
       <w14:ligatures w14:val="none"/>
     </w:rPr>
   </w:style>
-  <w:style w:type="paragraph" w:styleId="11">
+  <w:style w:type="paragraph" w:styleId="TOC1">
     <w:name w:val="toc 1"/>
-    <w:basedOn w:val="a"/>
-    <w:next w:val="a"/>
+    <w:basedOn w:val="Normal"/>
+    <w:next w:val="Normal"/>
     <w:autoRedefine/>
     <w:uiPriority w:val="39"/>
     <w:unhideWhenUsed/>
@@ -3248,9 +3234,9 @@
       <w:spacing w:after="100"/>
     </w:pPr>
   </w:style>
-  <w:style w:type="character" w:styleId="af">
+  <w:style w:type="character" w:styleId="Hyperlink">
     <w:name w:val="Hyperlink"/>
-    <w:basedOn w:val="a0"/>
+    <w:basedOn w:val="DefaultParagraphFont"/>
     <w:uiPriority w:val="99"/>
     <w:unhideWhenUsed/>
     <w:rsid w:val="00DD7E9B"/>
@@ -3259,10 +3245,10 @@
       <w:u w:val="single"/>
     </w:rPr>
   </w:style>
-  <w:style w:type="paragraph" w:styleId="21">
+  <w:style w:type="paragraph" w:styleId="TOC2">
     <w:name w:val="toc 2"/>
-    <w:basedOn w:val="a"/>
-    <w:next w:val="a"/>
+    <w:basedOn w:val="Normal"/>
+    <w:next w:val="Normal"/>
     <w:autoRedefine/>
     <w:uiPriority w:val="39"/>
     <w:unhideWhenUsed/>

</xml_diff>

<commit_message>
Add documentation to the readME
</commit_message>
<xml_diff>
--- a/documentation/documentation.docx
+++ b/documentation/documentation.docx
@@ -37,7 +37,7 @@
         </w:rPr>
       </w:pPr>
     </w:p>
-    <w:p>
+    <w:p w14:noSpellErr="1">
       <w:pPr>
         <w:pStyle w:val="Heading1"/>
         <w:jc w:val="center"/>
@@ -48,17 +48,17 @@
           <w:szCs w:val="160"/>
         </w:rPr>
       </w:pPr>
-      <w:bookmarkStart w:id="0" w:name="_Toc197886229"/>
+      <w:bookmarkStart w:name="_Toc147909960" w:id="1519858161"/>
       <w:r>
         <w:rPr>
           <w:rFonts w:ascii="Amasis MT Pro Black" w:hAnsi="Amasis MT Pro Black"/>
-          <w:color w:val="FFFFFF" w:themeColor="background1"/>
+          <w:color w:val="FFFFFF" w:themeColor="background1" w:themeTint="FF" w:themeShade="FF"/>
           <w:sz w:val="160"/>
           <w:szCs w:val="160"/>
         </w:rPr>
         <w:t>AutoDorm</w:t>
       </w:r>
-      <w:bookmarkEnd w:id="0"/>
+      <w:bookmarkEnd w:id="1519858161"/>
     </w:p>
     <w:p>
       <w:pPr>
@@ -84,7 +84,7 @@
         <w:br w:type="page"/>
       </w:r>
     </w:p>
-    <w:p>
+    <w:p w14:noSpellErr="1">
       <w:pPr>
         <w:pStyle w:val="Heading1"/>
         <w:jc w:val="center"/>
@@ -95,27 +95,26 @@
           <w:szCs w:val="56"/>
         </w:rPr>
       </w:pPr>
-      <w:bookmarkStart w:id="1" w:name="_Toc197886230"/>
+      <w:bookmarkStart w:name="_Toc402923669" w:id="20707208"/>
       <w:r>
         <w:rPr>
           <w:rFonts w:ascii="Amasis MT Pro Black" w:hAnsi="Amasis MT Pro Black"/>
-          <w:color w:val="FFFFFF" w:themeColor="background1"/>
+          <w:color w:val="FFFFFF" w:themeColor="background1" w:themeTint="FF" w:themeShade="FF"/>
           <w:sz w:val="56"/>
           <w:szCs w:val="56"/>
         </w:rPr>
-        <w:lastRenderedPageBreak/>
         <w:t>T</w:t>
       </w:r>
       <w:r>
         <w:rPr>
           <w:rFonts w:ascii="Amasis MT Pro Black" w:hAnsi="Amasis MT Pro Black"/>
-          <w:color w:val="FFFFFF" w:themeColor="background1"/>
+          <w:color w:val="FFFFFF" w:themeColor="background1" w:themeTint="FF" w:themeShade="FF"/>
           <w:sz w:val="56"/>
           <w:szCs w:val="56"/>
         </w:rPr>
         <w:t>able of contents</w:t>
       </w:r>
-      <w:bookmarkEnd w:id="1"/>
+      <w:bookmarkEnd w:id="20707208"/>
     </w:p>
     <w:p>
       <w:pPr>
@@ -124,115 +123,59 @@
     </w:p>
     <w:sdt>
       <w:sdtPr>
-        <w:rPr>
-          <w:rFonts w:asciiTheme="minorHAnsi" w:eastAsiaTheme="minorHAnsi" w:hAnsiTheme="minorHAnsi" w:cstheme="minorBidi"/>
-          <w:color w:val="auto"/>
-          <w:kern w:val="2"/>
-          <w:sz w:val="22"/>
-          <w:szCs w:val="22"/>
-          <w14:ligatures w14:val="standardContextual"/>
-        </w:rPr>
-        <w:id w:val="-806614715"/>
+        <w:id w:val="1762835123"/>
         <w:docPartObj>
           <w:docPartGallery w:val="Table of Contents"/>
           <w:docPartUnique/>
         </w:docPartObj>
       </w:sdtPr>
-      <w:sdtEndPr>
-        <w:rPr>
-          <w:b/>
-          <w:bCs/>
-          <w:noProof/>
-        </w:rPr>
-      </w:sdtEndPr>
       <w:sdtContent>
-        <w:p>
-          <w:pPr>
-            <w:pStyle w:val="TOCHeading"/>
-            <w:rPr>
-              <w:rStyle w:val="Heading1Char"/>
-            </w:rPr>
-          </w:pPr>
-        </w:p>
         <w:p>
           <w:pPr>
             <w:pStyle w:val="TOC1"/>
             <w:tabs>
-              <w:tab w:val="right" w:leader="dot" w:pos="9350"/>
+              <w:tab w:val="right" w:leader="dot" w:pos="9360"/>
             </w:tabs>
+            <w:bidi w:val="0"/>
             <w:rPr>
-              <w:rFonts w:cstheme="minorBidi"/>
-              <w:noProof/>
-              <w:kern w:val="2"/>
-              <w:sz w:val="24"/>
-              <w:szCs w:val="24"/>
-              <w14:ligatures w14:val="standardContextual"/>
+              <w:rStyle w:val="Hyperlink"/>
             </w:rPr>
           </w:pPr>
           <w:r>
             <w:fldChar w:fldCharType="begin"/>
           </w:r>
           <w:r>
-            <w:instrText xml:space="preserve"> TOC \o "1-3" \h \z \u </w:instrText>
+            <w:instrText xml:space="preserve">TOC \o "1-9" \z \u \h</w:instrText>
           </w:r>
           <w:r>
             <w:fldChar w:fldCharType="separate"/>
           </w:r>
-          <w:hyperlink w:anchor="_Toc197886229" w:history="1">
+          <w:hyperlink w:anchor="_Toc147909960">
             <w:r>
               <w:rPr>
                 <w:rStyle w:val="Hyperlink"/>
-                <w:rFonts w:ascii="Amasis MT Pro Black" w:hAnsi="Amasis MT Pro Black"/>
-                <w:noProof/>
               </w:rPr>
               <w:t>AutoDorm</w:t>
             </w:r>
             <w:r>
+              <w:tab/>
+            </w:r>
+            <w:r>
+              <w:fldChar w:fldCharType="begin"/>
+            </w:r>
+            <w:r>
+              <w:instrText xml:space="preserve">PAGEREF _Toc147909960 \h</w:instrText>
+            </w:r>
+            <w:r>
+              <w:fldChar w:fldCharType="separate"/>
+            </w:r>
+            <w:r>
               <w:rPr>
-                <w:noProof/>
-                <w:webHidden/>
-              </w:rPr>
-              <w:tab/>
-            </w:r>
-            <w:r>
-              <w:rPr>
-                <w:noProof/>
-                <w:webHidden/>
-              </w:rPr>
-              <w:fldChar w:fldCharType="begin"/>
-            </w:r>
-            <w:r>
-              <w:rPr>
-                <w:noProof/>
-                <w:webHidden/>
-              </w:rPr>
-              <w:instrText xml:space="preserve"> PAGEREF _Toc197886229 \h </w:instrText>
-            </w:r>
-            <w:r>
-              <w:rPr>
-                <w:noProof/>
-                <w:webHidden/>
-              </w:rPr>
-            </w:r>
-            <w:r>
-              <w:rPr>
-                <w:noProof/>
-                <w:webHidden/>
-              </w:rPr>
-              <w:fldChar w:fldCharType="separate"/>
-            </w:r>
-            <w:r>
-              <w:rPr>
-                <w:noProof/>
-                <w:webHidden/>
+                <w:rStyle w:val="Hyperlink"/>
               </w:rPr>
               <w:t>1</w:t>
             </w:r>
             <w:r>
-              <w:rPr>
-                <w:noProof/>
-                <w:webHidden/>
-              </w:rPr>
               <w:fldChar w:fldCharType="end"/>
             </w:r>
           </w:hyperlink>
@@ -241,72 +184,39 @@
           <w:pPr>
             <w:pStyle w:val="TOC1"/>
             <w:tabs>
-              <w:tab w:val="right" w:leader="dot" w:pos="9350"/>
+              <w:tab w:val="right" w:leader="dot" w:pos="9360"/>
             </w:tabs>
+            <w:bidi w:val="0"/>
             <w:rPr>
-              <w:rFonts w:cstheme="minorBidi"/>
-              <w:noProof/>
-              <w:kern w:val="2"/>
-              <w:sz w:val="24"/>
-              <w:szCs w:val="24"/>
-              <w14:ligatures w14:val="standardContextual"/>
+              <w:rStyle w:val="Hyperlink"/>
             </w:rPr>
           </w:pPr>
-          <w:hyperlink w:anchor="_Toc197886230" w:history="1">
+          <w:hyperlink w:anchor="_Toc402923669">
             <w:r>
               <w:rPr>
                 <w:rStyle w:val="Hyperlink"/>
-                <w:rFonts w:ascii="Amasis MT Pro Black" w:hAnsi="Amasis MT Pro Black"/>
-                <w:noProof/>
               </w:rPr>
               <w:t>Table of contents</w:t>
             </w:r>
             <w:r>
+              <w:tab/>
+            </w:r>
+            <w:r>
+              <w:fldChar w:fldCharType="begin"/>
+            </w:r>
+            <w:r>
+              <w:instrText xml:space="preserve">PAGEREF _Toc402923669 \h</w:instrText>
+            </w:r>
+            <w:r>
+              <w:fldChar w:fldCharType="separate"/>
+            </w:r>
+            <w:r>
               <w:rPr>
-                <w:noProof/>
-                <w:webHidden/>
+                <w:rStyle w:val="Hyperlink"/>
               </w:rPr>
-              <w:tab/>
-            </w:r>
-            <w:r>
-              <w:rPr>
-                <w:noProof/>
-                <w:webHidden/>
-              </w:rPr>
-              <w:fldChar w:fldCharType="begin"/>
-            </w:r>
-            <w:r>
-              <w:rPr>
-                <w:noProof/>
-                <w:webHidden/>
-              </w:rPr>
-              <w:instrText xml:space="preserve"> PAGEREF _Toc197886230 \h </w:instrText>
-            </w:r>
-            <w:r>
-              <w:rPr>
-                <w:noProof/>
-                <w:webHidden/>
-              </w:rPr>
-            </w:r>
-            <w:r>
-              <w:rPr>
-                <w:noProof/>
-                <w:webHidden/>
-              </w:rPr>
-              <w:fldChar w:fldCharType="separate"/>
-            </w:r>
-            <w:r>
-              <w:rPr>
-                <w:noProof/>
-                <w:webHidden/>
-              </w:rPr>
-              <w:t>2</w:t>
-            </w:r>
-            <w:r>
-              <w:rPr>
-                <w:noProof/>
-                <w:webHidden/>
-              </w:rPr>
+              <w:t>1</w:t>
+            </w:r>
+            <w:r>
               <w:fldChar w:fldCharType="end"/>
             </w:r>
           </w:hyperlink>
@@ -315,72 +225,39 @@
           <w:pPr>
             <w:pStyle w:val="TOC1"/>
             <w:tabs>
-              <w:tab w:val="right" w:leader="dot" w:pos="9350"/>
+              <w:tab w:val="right" w:leader="dot" w:pos="9360"/>
             </w:tabs>
+            <w:bidi w:val="0"/>
             <w:rPr>
-              <w:rFonts w:cstheme="minorBidi"/>
-              <w:noProof/>
-              <w:kern w:val="2"/>
-              <w:sz w:val="24"/>
-              <w:szCs w:val="24"/>
-              <w14:ligatures w14:val="standardContextual"/>
+              <w:rStyle w:val="Hyperlink"/>
             </w:rPr>
           </w:pPr>
-          <w:hyperlink w:anchor="_Toc197886231" w:history="1">
+          <w:hyperlink w:anchor="_Toc1959482587">
             <w:r>
               <w:rPr>
                 <w:rStyle w:val="Hyperlink"/>
-                <w:rFonts w:ascii="Amasis MT Pro Black" w:hAnsi="Amasis MT Pro Black"/>
-                <w:noProof/>
               </w:rPr>
               <w:t>Project description:</w:t>
             </w:r>
             <w:r>
+              <w:tab/>
+            </w:r>
+            <w:r>
+              <w:fldChar w:fldCharType="begin"/>
+            </w:r>
+            <w:r>
+              <w:instrText xml:space="preserve">PAGEREF _Toc1959482587 \h</w:instrText>
+            </w:r>
+            <w:r>
+              <w:fldChar w:fldCharType="separate"/>
+            </w:r>
+            <w:r>
               <w:rPr>
-                <w:noProof/>
-                <w:webHidden/>
-              </w:rPr>
-              <w:tab/>
-            </w:r>
-            <w:r>
-              <w:rPr>
-                <w:noProof/>
-                <w:webHidden/>
-              </w:rPr>
-              <w:fldChar w:fldCharType="begin"/>
-            </w:r>
-            <w:r>
-              <w:rPr>
-                <w:noProof/>
-                <w:webHidden/>
-              </w:rPr>
-              <w:instrText xml:space="preserve"> PAGEREF _Toc197886231 \h </w:instrText>
-            </w:r>
-            <w:r>
-              <w:rPr>
-                <w:noProof/>
-                <w:webHidden/>
-              </w:rPr>
-            </w:r>
-            <w:r>
-              <w:rPr>
-                <w:noProof/>
-                <w:webHidden/>
-              </w:rPr>
-              <w:fldChar w:fldCharType="separate"/>
-            </w:r>
-            <w:r>
-              <w:rPr>
-                <w:noProof/>
-                <w:webHidden/>
+                <w:rStyle w:val="Hyperlink"/>
               </w:rPr>
               <w:t>3</w:t>
             </w:r>
             <w:r>
-              <w:rPr>
-                <w:noProof/>
-                <w:webHidden/>
-              </w:rPr>
               <w:fldChar w:fldCharType="end"/>
             </w:r>
           </w:hyperlink>
@@ -389,72 +266,39 @@
           <w:pPr>
             <w:pStyle w:val="TOC1"/>
             <w:tabs>
-              <w:tab w:val="right" w:leader="dot" w:pos="9350"/>
+              <w:tab w:val="right" w:leader="dot" w:pos="9360"/>
             </w:tabs>
+            <w:bidi w:val="0"/>
             <w:rPr>
-              <w:rFonts w:cstheme="minorBidi"/>
-              <w:noProof/>
-              <w:kern w:val="2"/>
-              <w:sz w:val="24"/>
-              <w:szCs w:val="24"/>
-              <w14:ligatures w14:val="standardContextual"/>
+              <w:rStyle w:val="Hyperlink"/>
             </w:rPr>
           </w:pPr>
-          <w:hyperlink w:anchor="_Toc197886232" w:history="1">
+          <w:hyperlink w:anchor="_Toc220380592">
             <w:r>
               <w:rPr>
                 <w:rStyle w:val="Hyperlink"/>
-                <w:rFonts w:ascii="Amasis MT Pro Black" w:hAnsi="Amasis MT Pro Black"/>
-                <w:noProof/>
               </w:rPr>
               <w:t>Team information:</w:t>
             </w:r>
             <w:r>
+              <w:tab/>
+            </w:r>
+            <w:r>
+              <w:fldChar w:fldCharType="begin"/>
+            </w:r>
+            <w:r>
+              <w:instrText xml:space="preserve">PAGEREF _Toc220380592 \h</w:instrText>
+            </w:r>
+            <w:r>
+              <w:fldChar w:fldCharType="separate"/>
+            </w:r>
+            <w:r>
               <w:rPr>
-                <w:noProof/>
-                <w:webHidden/>
-              </w:rPr>
-              <w:tab/>
-            </w:r>
-            <w:r>
-              <w:rPr>
-                <w:noProof/>
-                <w:webHidden/>
-              </w:rPr>
-              <w:fldChar w:fldCharType="begin"/>
-            </w:r>
-            <w:r>
-              <w:rPr>
-                <w:noProof/>
-                <w:webHidden/>
-              </w:rPr>
-              <w:instrText xml:space="preserve"> PAGEREF _Toc197886232 \h </w:instrText>
-            </w:r>
-            <w:r>
-              <w:rPr>
-                <w:noProof/>
-                <w:webHidden/>
-              </w:rPr>
-            </w:r>
-            <w:r>
-              <w:rPr>
-                <w:noProof/>
-                <w:webHidden/>
-              </w:rPr>
-              <w:fldChar w:fldCharType="separate"/>
-            </w:r>
-            <w:r>
-              <w:rPr>
-                <w:noProof/>
-                <w:webHidden/>
+                <w:rStyle w:val="Hyperlink"/>
               </w:rPr>
               <w:t>3</w:t>
             </w:r>
             <w:r>
-              <w:rPr>
-                <w:noProof/>
-                <w:webHidden/>
-              </w:rPr>
               <w:fldChar w:fldCharType="end"/>
             </w:r>
           </w:hyperlink>
@@ -463,72 +307,39 @@
           <w:pPr>
             <w:pStyle w:val="TOC1"/>
             <w:tabs>
-              <w:tab w:val="right" w:leader="dot" w:pos="9350"/>
+              <w:tab w:val="right" w:leader="dot" w:pos="9360"/>
             </w:tabs>
+            <w:bidi w:val="0"/>
             <w:rPr>
-              <w:rFonts w:cstheme="minorBidi"/>
-              <w:noProof/>
-              <w:kern w:val="2"/>
-              <w:sz w:val="24"/>
-              <w:szCs w:val="24"/>
-              <w14:ligatures w14:val="standardContextual"/>
+              <w:rStyle w:val="Hyperlink"/>
             </w:rPr>
           </w:pPr>
-          <w:hyperlink w:anchor="_Toc197886233" w:history="1">
+          <w:hyperlink w:anchor="_Toc1403026114">
             <w:r>
               <w:rPr>
                 <w:rStyle w:val="Hyperlink"/>
-                <w:rFonts w:ascii="Amasis MT Pro Black" w:hAnsi="Amasis MT Pro Black"/>
-                <w:noProof/>
               </w:rPr>
               <w:t>Project information:</w:t>
             </w:r>
             <w:r>
+              <w:tab/>
+            </w:r>
+            <w:r>
+              <w:fldChar w:fldCharType="begin"/>
+            </w:r>
+            <w:r>
+              <w:instrText xml:space="preserve">PAGEREF _Toc1403026114 \h</w:instrText>
+            </w:r>
+            <w:r>
+              <w:fldChar w:fldCharType="separate"/>
+            </w:r>
+            <w:r>
               <w:rPr>
-                <w:noProof/>
-                <w:webHidden/>
-              </w:rPr>
-              <w:tab/>
-            </w:r>
-            <w:r>
-              <w:rPr>
-                <w:noProof/>
-                <w:webHidden/>
-              </w:rPr>
-              <w:fldChar w:fldCharType="begin"/>
-            </w:r>
-            <w:r>
-              <w:rPr>
-                <w:noProof/>
-                <w:webHidden/>
-              </w:rPr>
-              <w:instrText xml:space="preserve"> PAGEREF _Toc197886233 \h </w:instrText>
-            </w:r>
-            <w:r>
-              <w:rPr>
-                <w:noProof/>
-                <w:webHidden/>
-              </w:rPr>
-            </w:r>
-            <w:r>
-              <w:rPr>
-                <w:noProof/>
-                <w:webHidden/>
-              </w:rPr>
-              <w:fldChar w:fldCharType="separate"/>
-            </w:r>
-            <w:r>
-              <w:rPr>
-                <w:noProof/>
-                <w:webHidden/>
+                <w:rStyle w:val="Hyperlink"/>
               </w:rPr>
               <w:t>3</w:t>
             </w:r>
             <w:r>
-              <w:rPr>
-                <w:noProof/>
-                <w:webHidden/>
-              </w:rPr>
               <w:fldChar w:fldCharType="end"/>
             </w:r>
           </w:hyperlink>
@@ -537,72 +348,39 @@
           <w:pPr>
             <w:pStyle w:val="TOC1"/>
             <w:tabs>
-              <w:tab w:val="right" w:leader="dot" w:pos="9350"/>
+              <w:tab w:val="right" w:leader="dot" w:pos="9360"/>
             </w:tabs>
+            <w:bidi w:val="0"/>
             <w:rPr>
-              <w:rFonts w:cstheme="minorBidi"/>
-              <w:noProof/>
-              <w:kern w:val="2"/>
-              <w:sz w:val="24"/>
-              <w:szCs w:val="24"/>
-              <w14:ligatures w14:val="standardContextual"/>
+              <w:rStyle w:val="Hyperlink"/>
             </w:rPr>
           </w:pPr>
-          <w:hyperlink w:anchor="_Toc197886234" w:history="1">
+          <w:hyperlink w:anchor="_Toc2073235920">
             <w:r>
               <w:rPr>
                 <w:rStyle w:val="Hyperlink"/>
-                <w:rFonts w:ascii="Amasis MT Pro Black" w:hAnsi="Amasis MT Pro Black"/>
-                <w:noProof/>
               </w:rPr>
               <w:t>Technologies used:</w:t>
             </w:r>
             <w:r>
+              <w:tab/>
+            </w:r>
+            <w:r>
+              <w:fldChar w:fldCharType="begin"/>
+            </w:r>
+            <w:r>
+              <w:instrText xml:space="preserve">PAGEREF _Toc2073235920 \h</w:instrText>
+            </w:r>
+            <w:r>
+              <w:fldChar w:fldCharType="separate"/>
+            </w:r>
+            <w:r>
               <w:rPr>
-                <w:noProof/>
-                <w:webHidden/>
-              </w:rPr>
-              <w:tab/>
-            </w:r>
-            <w:r>
-              <w:rPr>
-                <w:noProof/>
-                <w:webHidden/>
-              </w:rPr>
-              <w:fldChar w:fldCharType="begin"/>
-            </w:r>
-            <w:r>
-              <w:rPr>
-                <w:noProof/>
-                <w:webHidden/>
-              </w:rPr>
-              <w:instrText xml:space="preserve"> PAGEREF _Toc197886234 \h </w:instrText>
-            </w:r>
-            <w:r>
-              <w:rPr>
-                <w:noProof/>
-                <w:webHidden/>
-              </w:rPr>
-            </w:r>
-            <w:r>
-              <w:rPr>
-                <w:noProof/>
-                <w:webHidden/>
-              </w:rPr>
-              <w:fldChar w:fldCharType="separate"/>
-            </w:r>
-            <w:r>
-              <w:rPr>
-                <w:noProof/>
-                <w:webHidden/>
+                <w:rStyle w:val="Hyperlink"/>
               </w:rPr>
               <w:t>4</w:t>
             </w:r>
             <w:r>
-              <w:rPr>
-                <w:noProof/>
-                <w:webHidden/>
-              </w:rPr>
               <w:fldChar w:fldCharType="end"/>
             </w:r>
           </w:hyperlink>
@@ -611,88 +389,49 @@
           <w:pPr>
             <w:pStyle w:val="TOC1"/>
             <w:tabs>
-              <w:tab w:val="right" w:leader="dot" w:pos="9350"/>
+              <w:tab w:val="right" w:leader="dot" w:pos="9360"/>
             </w:tabs>
+            <w:bidi w:val="0"/>
             <w:rPr>
-              <w:rFonts w:cstheme="minorBidi"/>
-              <w:noProof/>
-              <w:kern w:val="2"/>
-              <w:sz w:val="24"/>
-              <w:szCs w:val="24"/>
-              <w14:ligatures w14:val="standardContextual"/>
+              <w:rStyle w:val="Hyperlink"/>
             </w:rPr>
           </w:pPr>
-          <w:hyperlink w:anchor="_Toc197886235" w:history="1">
+          <w:hyperlink w:anchor="_Toc2045671359">
             <w:r>
               <w:rPr>
                 <w:rStyle w:val="Hyperlink"/>
-                <w:rFonts w:ascii="Amasis MT Pro Black" w:hAnsi="Amasis MT Pro Black"/>
-                <w:noProof/>
               </w:rPr>
               <w:t>Ways of Realization:</w:t>
             </w:r>
             <w:r>
+              <w:tab/>
+            </w:r>
+            <w:r>
+              <w:fldChar w:fldCharType="begin"/>
+            </w:r>
+            <w:r>
+              <w:instrText xml:space="preserve">PAGEREF _Toc2045671359 \h</w:instrText>
+            </w:r>
+            <w:r>
+              <w:fldChar w:fldCharType="separate"/>
+            </w:r>
+            <w:r>
               <w:rPr>
-                <w:noProof/>
-                <w:webHidden/>
-              </w:rPr>
-              <w:tab/>
-            </w:r>
-            <w:r>
-              <w:rPr>
-                <w:noProof/>
-                <w:webHidden/>
-              </w:rPr>
-              <w:fldChar w:fldCharType="begin"/>
-            </w:r>
-            <w:r>
-              <w:rPr>
-                <w:noProof/>
-                <w:webHidden/>
-              </w:rPr>
-              <w:instrText xml:space="preserve"> PAGEREF _Toc197886235 \h </w:instrText>
-            </w:r>
-            <w:r>
-              <w:rPr>
-                <w:noProof/>
-                <w:webHidden/>
-              </w:rPr>
-            </w:r>
-            <w:r>
-              <w:rPr>
-                <w:noProof/>
-                <w:webHidden/>
-              </w:rPr>
-              <w:fldChar w:fldCharType="separate"/>
-            </w:r>
-            <w:r>
-              <w:rPr>
-                <w:noProof/>
-                <w:webHidden/>
+                <w:rStyle w:val="Hyperlink"/>
               </w:rPr>
               <w:t>5</w:t>
             </w:r>
             <w:r>
-              <w:rPr>
-                <w:noProof/>
-                <w:webHidden/>
-              </w:rPr>
               <w:fldChar w:fldCharType="end"/>
             </w:r>
           </w:hyperlink>
-        </w:p>
-        <w:p>
           <w:r>
-            <w:rPr>
-              <w:b/>
-              <w:bCs/>
-              <w:noProof/>
-            </w:rPr>
             <w:fldChar w:fldCharType="end"/>
           </w:r>
         </w:p>
       </w:sdtContent>
     </w:sdt>
+    <w:p w14:noSpellErr="1"/>
     <w:p/>
     <w:p>
       <w:pPr>
@@ -758,7 +497,7 @@
         </w:rPr>
       </w:pPr>
     </w:p>
-    <w:p>
+    <w:p w14:noSpellErr="1">
       <w:pPr>
         <w:pStyle w:val="Heading1"/>
         <w:rPr>
@@ -768,17 +507,17 @@
           <w:szCs w:val="52"/>
         </w:rPr>
       </w:pPr>
-      <w:bookmarkStart w:id="2" w:name="_Toc197886231"/>
+      <w:bookmarkStart w:name="_Toc1959482587" w:id="568423848"/>
       <w:r>
         <w:rPr>
           <w:rFonts w:ascii="Amasis MT Pro Black" w:hAnsi="Amasis MT Pro Black"/>
-          <w:color w:val="FFFFFF" w:themeColor="background1"/>
+          <w:color w:val="FFFFFF" w:themeColor="background1" w:themeTint="FF" w:themeShade="FF"/>
           <w:sz w:val="52"/>
           <w:szCs w:val="52"/>
         </w:rPr>
         <w:t>Project description:</w:t>
       </w:r>
-      <w:bookmarkEnd w:id="2"/>
+      <w:bookmarkEnd w:id="568423848"/>
     </w:p>
     <w:p>
       <w:pPr>
@@ -834,7 +573,7 @@
         <w:t xml:space="preserve"> using HTML and CSS.</w:t>
       </w:r>
     </w:p>
-    <w:p>
+    <w:p w14:noSpellErr="1">
       <w:pPr>
         <w:pStyle w:val="Heading1"/>
         <w:rPr>
@@ -844,17 +583,17 @@
           <w:szCs w:val="52"/>
         </w:rPr>
       </w:pPr>
-      <w:bookmarkStart w:id="3" w:name="_Toc197886232"/>
+      <w:bookmarkStart w:name="_Toc220380592" w:id="1066216743"/>
       <w:r>
         <w:rPr>
           <w:rFonts w:ascii="Amasis MT Pro Black" w:hAnsi="Amasis MT Pro Black"/>
-          <w:color w:val="FFFFFF" w:themeColor="background1"/>
+          <w:color w:val="FFFFFF" w:themeColor="background1" w:themeTint="FF" w:themeShade="FF"/>
           <w:sz w:val="52"/>
           <w:szCs w:val="52"/>
         </w:rPr>
         <w:t>Team information:</w:t>
       </w:r>
-      <w:bookmarkEnd w:id="3"/>
+      <w:bookmarkEnd w:id="1066216743"/>
     </w:p>
     <w:p>
       <w:pPr>
@@ -953,6 +692,14 @@
           <w:szCs w:val="36"/>
         </w:rPr>
         <w:tab/>
+      </w:r>
+      <w:r>
+        <w:rPr>
+          <w:rFonts w:cstheme="minorHAnsi"/>
+          <w:color w:val="FFFFFF" w:themeColor="background1"/>
+          <w:sz w:val="36"/>
+          <w:szCs w:val="36"/>
+        </w:rPr>
         <w:t xml:space="preserve">              Scrum Trainer</w:t>
       </w:r>
     </w:p>
@@ -1201,6 +948,14 @@
           <w:szCs w:val="36"/>
         </w:rPr>
         <w:tab/>
+      </w:r>
+      <w:r>
+        <w:rPr>
+          <w:rFonts w:cstheme="minorHAnsi"/>
+          <w:color w:val="FFFFFF" w:themeColor="background1"/>
+          <w:sz w:val="36"/>
+          <w:szCs w:val="36"/>
+        </w:rPr>
         <w:t xml:space="preserve">        Front-end Developer</w:t>
       </w:r>
     </w:p>
@@ -1214,7 +969,7 @@
         </w:rPr>
       </w:pPr>
     </w:p>
-    <w:p>
+    <w:p w14:noSpellErr="1">
       <w:pPr>
         <w:pStyle w:val="Heading1"/>
         <w:rPr>
@@ -1224,17 +979,17 @@
           <w:szCs w:val="52"/>
         </w:rPr>
       </w:pPr>
-      <w:bookmarkStart w:id="4" w:name="_Toc197886233"/>
+      <w:bookmarkStart w:name="_Toc1403026114" w:id="1080186713"/>
       <w:r>
         <w:rPr>
           <w:rFonts w:ascii="Amasis MT Pro Black" w:hAnsi="Amasis MT Pro Black"/>
-          <w:color w:val="FFFFFF" w:themeColor="background1"/>
+          <w:color w:val="FFFFFF" w:themeColor="background1" w:themeTint="FF" w:themeShade="FF"/>
           <w:sz w:val="52"/>
           <w:szCs w:val="52"/>
         </w:rPr>
         <w:t>Project information:</w:t>
       </w:r>
-      <w:bookmarkEnd w:id="4"/>
+      <w:bookmarkEnd w:id="1080186713"/>
     </w:p>
     <w:p>
       <w:pPr>
@@ -1275,7 +1030,6 @@
           <w:sz w:val="36"/>
           <w:szCs w:val="36"/>
         </w:rPr>
-        <w:lastRenderedPageBreak/>
         <w:t xml:space="preserve">  </w:t>
       </w:r>
       <w:r>
@@ -1369,7 +1123,7 @@
         </w:rPr>
         <w:t xml:space="preserve">   </w:t>
       </w:r>
-      <w:bookmarkStart w:id="5" w:name="_Hlk197632343"/>
+      <w:bookmarkStart w:name="_Hlk197632343" w:id="5"/>
       <w:r>
         <w:rPr>
           <w:b/>
@@ -1407,26 +1161,10 @@
           <w:sz w:val="32"/>
           <w:szCs w:val="32"/>
         </w:rPr>
-        <w:t xml:space="preserve">For communication we used Microsoft </w:t>
-      </w:r>
-      <w:r>
-        <w:rPr>
-          <w:color w:val="FFFFFF" w:themeColor="background1"/>
-          <w:sz w:val="32"/>
-          <w:szCs w:val="32"/>
-        </w:rPr>
-        <w:t>Teams,</w:t>
-      </w:r>
-      <w:r>
-        <w:rPr>
-          <w:color w:val="FFFFFF" w:themeColor="background1"/>
-          <w:sz w:val="32"/>
-          <w:szCs w:val="32"/>
-        </w:rPr>
-        <w:t xml:space="preserve"> and we got together in the dorm. We also used GitHub for collaborative work. It made it way easier to work.</w:t>
-      </w:r>
-    </w:p>
-    <w:p>
+        <w:t>For communication we used Microsoft Teams, and we got together in the dorm. We also used GitHub for collaborative work. It made it way easier to work.</w:t>
+      </w:r>
+    </w:p>
+    <w:p w14:noSpellErr="1">
       <w:pPr>
         <w:pStyle w:val="Heading1"/>
         <w:rPr>
@@ -1436,17 +1174,17 @@
           <w:szCs w:val="52"/>
         </w:rPr>
       </w:pPr>
-      <w:bookmarkStart w:id="6" w:name="_Toc197886234"/>
+      <w:bookmarkStart w:name="_Toc2073235920" w:id="1574535628"/>
       <w:r>
         <w:rPr>
           <w:rFonts w:ascii="Amasis MT Pro Black" w:hAnsi="Amasis MT Pro Black"/>
-          <w:color w:val="FFFFFF" w:themeColor="background1"/>
+          <w:color w:val="FFFFFF" w:themeColor="background1" w:themeTint="FF" w:themeShade="FF"/>
           <w:sz w:val="52"/>
           <w:szCs w:val="52"/>
         </w:rPr>
         <w:t>Technologies used:</w:t>
       </w:r>
-      <w:bookmarkEnd w:id="6"/>
+      <w:bookmarkEnd w:id="1574535628"/>
     </w:p>
     <w:p>
       <w:pPr>
@@ -1470,7 +1208,7 @@
         </w:rPr>
         <w:t xml:space="preserve">№   </w:t>
       </w:r>
-      <w:bookmarkStart w:id="7" w:name="_Hlk197635079"/>
+      <w:bookmarkStart w:name="_Hlk197635079" w:id="7"/>
       <w:r>
         <w:rPr>
           <w:rFonts w:cstheme="minorHAnsi"/>
@@ -1754,27 +1492,7 @@
           <w:sz w:val="32"/>
           <w:szCs w:val="32"/>
         </w:rPr>
-        <w:t xml:space="preserve">      Word                                   For </w:t>
-      </w:r>
-      <w:proofErr w:type="gramStart"/>
-      <w:r>
-        <w:rPr>
-          <w:rFonts w:cstheme="minorHAnsi"/>
-          <w:color w:val="FFFFFF" w:themeColor="background1"/>
-          <w:sz w:val="32"/>
-          <w:szCs w:val="32"/>
-        </w:rPr>
-        <w:t>making of the</w:t>
-      </w:r>
-      <w:proofErr w:type="gramEnd"/>
-      <w:r>
-        <w:rPr>
-          <w:rFonts w:cstheme="minorHAnsi"/>
-          <w:color w:val="FFFFFF" w:themeColor="background1"/>
-          <w:sz w:val="32"/>
-          <w:szCs w:val="32"/>
-        </w:rPr>
-        <w:t xml:space="preserve"> documentation</w:t>
+        <w:t xml:space="preserve">      Word                                   For making of the documentation</w:t>
       </w:r>
     </w:p>
     <w:p>
@@ -1943,6 +1661,14 @@
           <w:szCs w:val="32"/>
         </w:rPr>
         <w:tab/>
+      </w:r>
+      <w:r>
+        <w:rPr>
+          <w:rFonts w:cstheme="minorHAnsi"/>
+          <w:color w:val="FFFFFF" w:themeColor="background1"/>
+          <w:sz w:val="32"/>
+          <w:szCs w:val="32"/>
+        </w:rPr>
         <w:t>For designing the presentation</w:t>
       </w:r>
     </w:p>
@@ -2046,7 +1772,7 @@
         </w:rPr>
       </w:pPr>
     </w:p>
-    <w:p>
+    <w:p w14:noSpellErr="1">
       <w:pPr>
         <w:pStyle w:val="Heading1"/>
         <w:rPr>
@@ -2056,17 +1782,17 @@
           <w:szCs w:val="52"/>
         </w:rPr>
       </w:pPr>
-      <w:bookmarkStart w:id="8" w:name="_Toc197886235"/>
+      <w:bookmarkStart w:name="_Toc2045671359" w:id="794843415"/>
       <w:r>
         <w:rPr>
           <w:rFonts w:ascii="Amasis MT Pro Black" w:hAnsi="Amasis MT Pro Black"/>
-          <w:color w:val="FFFFFF" w:themeColor="background1"/>
+          <w:color w:val="FFFFFF" w:themeColor="background1" w:themeTint="FF" w:themeShade="FF"/>
           <w:sz w:val="52"/>
           <w:szCs w:val="52"/>
         </w:rPr>
         <w:t>Ways of Realization:</w:t>
       </w:r>
-      <w:bookmarkEnd w:id="8"/>
+      <w:bookmarkEnd w:id="794843415"/>
     </w:p>
     <w:p>
       <w:pPr>
@@ -2147,25 +1873,7 @@
           <w:sz w:val="36"/>
           <w:szCs w:val="36"/>
         </w:rPr>
-        <w:t>Solution</w:t>
-      </w:r>
-      <w:proofErr w:type="gramStart"/>
-      <w:r>
-        <w:rPr>
-          <w:color w:val="FFFFFF" w:themeColor="background1"/>
-          <w:sz w:val="36"/>
-          <w:szCs w:val="36"/>
-        </w:rPr>
-        <w:t>:  When</w:t>
-      </w:r>
-      <w:proofErr w:type="gramEnd"/>
-      <w:r>
-        <w:rPr>
-          <w:color w:val="FFFFFF" w:themeColor="background1"/>
-          <w:sz w:val="36"/>
-          <w:szCs w:val="36"/>
-        </w:rPr>
-        <w:t xml:space="preserve"> we distributed the tasks, we considered each member's skills and assigned them where they could be most productive. </w:t>
+        <w:t xml:space="preserve">Solution:  When we distributed the tasks, we considered each member's skills and assigned them where they could be most productive. </w:t>
       </w:r>
       <w:r>
         <w:rPr>
@@ -2282,7 +1990,6 @@
           <w:sz w:val="36"/>
           <w:szCs w:val="36"/>
         </w:rPr>
-        <w:lastRenderedPageBreak/>
         <w:t>Deadlines</w:t>
       </w:r>
     </w:p>
@@ -2304,7 +2011,7 @@
           <w:szCs w:val="36"/>
         </w:rPr>
         <w:sectPr>
-          <w:pgSz w:w="12240" w:h="15840"/>
+          <w:pgSz w:w="12240" w:h="15840" w:orient="portrait"/>
           <w:pgMar w:top="1440" w:right="1440" w:bottom="1440" w:left="1440" w:header="720" w:footer="720" w:gutter="0"/>
           <w:cols w:space="720"/>
           <w:docGrid w:linePitch="360"/>
@@ -2316,25 +2023,7 @@
           <w:sz w:val="36"/>
           <w:szCs w:val="36"/>
         </w:rPr>
-        <w:t>Solution</w:t>
-      </w:r>
-      <w:proofErr w:type="gramStart"/>
-      <w:r>
-        <w:rPr>
-          <w:color w:val="FFFFFF" w:themeColor="background1"/>
-          <w:sz w:val="36"/>
-          <w:szCs w:val="36"/>
-        </w:rPr>
-        <w:t>:  The</w:t>
-      </w:r>
-      <w:proofErr w:type="gramEnd"/>
-      <w:r>
-        <w:rPr>
-          <w:color w:val="FFFFFF" w:themeColor="background1"/>
-          <w:sz w:val="36"/>
-          <w:szCs w:val="36"/>
-        </w:rPr>
-        <w:t xml:space="preserve"> Scrum Trainer set deadlines for each task given and made sure to </w:t>
+        <w:t xml:space="preserve">Solution:  The Scrum Trainer set deadlines for each task given and made sure to </w:t>
       </w:r>
       <w:proofErr w:type="gramStart"/>
       <w:r>
@@ -2368,13 +2057,24 @@
     </w:p>
     <w:sectPr>
       <w:type w:val="continuous"/>
-      <w:pgSz w:w="12240" w:h="15840"/>
+      <w:pgSz w:w="12240" w:h="15840" w:orient="portrait"/>
       <w:pgMar w:top="1440" w:right="1440" w:bottom="1440" w:left="1440" w:header="720" w:footer="720" w:gutter="0"/>
-      <w:cols w:num="2" w:space="720"/>
+      <w:cols w:space="720" w:num="2"/>
       <w:docGrid w:linePitch="360"/>
     </w:sectPr>
   </w:body>
 </w:document>
+</file>
+
+<file path=word/intelligence2.xml><?xml version="1.0" encoding="utf-8"?>
+<int2:intelligence xmlns:int2="http://schemas.microsoft.com/office/intelligence/2020/intelligence">
+  <int2:observations>
+    <int2:textHash int2:hashCode="QAJn5ZJblyi5GG" int2:id="51PwIDgk">
+      <int2:state int2:type="AugLoop_Text_Critique" int2:value="Rejected"/>
+    </int2:textHash>
+  </int2:observations>
+  <int2:intelligenceSettings/>
+</int2:intelligence>
 </file>
 
 <file path=word/numbering.xml><?xml version="1.0" encoding="utf-8"?>
@@ -2392,7 +2092,7 @@
         <w:ind w:left="720" w:hanging="360"/>
       </w:pPr>
       <w:rPr>
-        <w:rFonts w:ascii="Symbol" w:hAnsi="Symbol" w:hint="default"/>
+        <w:rFonts w:hint="default" w:ascii="Symbol" w:hAnsi="Symbol"/>
       </w:rPr>
     </w:lvl>
     <w:lvl w:ilvl="1" w:tplc="04090003" w:tentative="1">
@@ -2404,7 +2104,7 @@
         <w:ind w:left="1440" w:hanging="360"/>
       </w:pPr>
       <w:rPr>
-        <w:rFonts w:ascii="Courier New" w:hAnsi="Courier New" w:cs="Courier New" w:hint="default"/>
+        <w:rFonts w:hint="default" w:ascii="Courier New" w:hAnsi="Courier New" w:cs="Courier New"/>
       </w:rPr>
     </w:lvl>
     <w:lvl w:ilvl="2" w:tplc="04090005" w:tentative="1">
@@ -2416,7 +2116,7 @@
         <w:ind w:left="2160" w:hanging="360"/>
       </w:pPr>
       <w:rPr>
-        <w:rFonts w:ascii="Wingdings" w:hAnsi="Wingdings" w:hint="default"/>
+        <w:rFonts w:hint="default" w:ascii="Wingdings" w:hAnsi="Wingdings"/>
       </w:rPr>
     </w:lvl>
     <w:lvl w:ilvl="3" w:tplc="04090001" w:tentative="1">
@@ -2428,7 +2128,7 @@
         <w:ind w:left="2880" w:hanging="360"/>
       </w:pPr>
       <w:rPr>
-        <w:rFonts w:ascii="Symbol" w:hAnsi="Symbol" w:hint="default"/>
+        <w:rFonts w:hint="default" w:ascii="Symbol" w:hAnsi="Symbol"/>
       </w:rPr>
     </w:lvl>
     <w:lvl w:ilvl="4" w:tplc="04090003" w:tentative="1">
@@ -2440,7 +2140,7 @@
         <w:ind w:left="3600" w:hanging="360"/>
       </w:pPr>
       <w:rPr>
-        <w:rFonts w:ascii="Courier New" w:hAnsi="Courier New" w:cs="Courier New" w:hint="default"/>
+        <w:rFonts w:hint="default" w:ascii="Courier New" w:hAnsi="Courier New" w:cs="Courier New"/>
       </w:rPr>
     </w:lvl>
     <w:lvl w:ilvl="5" w:tplc="04090005" w:tentative="1">
@@ -2452,7 +2152,7 @@
         <w:ind w:left="4320" w:hanging="360"/>
       </w:pPr>
       <w:rPr>
-        <w:rFonts w:ascii="Wingdings" w:hAnsi="Wingdings" w:hint="default"/>
+        <w:rFonts w:hint="default" w:ascii="Wingdings" w:hAnsi="Wingdings"/>
       </w:rPr>
     </w:lvl>
     <w:lvl w:ilvl="6" w:tplc="04090001" w:tentative="1">
@@ -2464,7 +2164,7 @@
         <w:ind w:left="5040" w:hanging="360"/>
       </w:pPr>
       <w:rPr>
-        <w:rFonts w:ascii="Symbol" w:hAnsi="Symbol" w:hint="default"/>
+        <w:rFonts w:hint="default" w:ascii="Symbol" w:hAnsi="Symbol"/>
       </w:rPr>
     </w:lvl>
     <w:lvl w:ilvl="7" w:tplc="04090003" w:tentative="1">
@@ -2476,7 +2176,7 @@
         <w:ind w:left="5760" w:hanging="360"/>
       </w:pPr>
       <w:rPr>
-        <w:rFonts w:ascii="Courier New" w:hAnsi="Courier New" w:cs="Courier New" w:hint="default"/>
+        <w:rFonts w:hint="default" w:ascii="Courier New" w:hAnsi="Courier New" w:cs="Courier New"/>
       </w:rPr>
     </w:lvl>
     <w:lvl w:ilvl="8" w:tplc="04090005" w:tentative="1">
@@ -2488,7 +2188,7 @@
         <w:ind w:left="6480" w:hanging="360"/>
       </w:pPr>
       <w:rPr>
-        <w:rFonts w:ascii="Wingdings" w:hAnsi="Wingdings" w:hint="default"/>
+        <w:rFonts w:hint="default" w:ascii="Wingdings" w:hAnsi="Wingdings"/>
       </w:rPr>
     </w:lvl>
   </w:abstractNum>
@@ -2505,7 +2205,7 @@
         <w:ind w:left="720" w:hanging="360"/>
       </w:pPr>
       <w:rPr>
-        <w:rFonts w:ascii="Symbol" w:hAnsi="Symbol" w:hint="default"/>
+        <w:rFonts w:hint="default" w:ascii="Symbol" w:hAnsi="Symbol"/>
       </w:rPr>
     </w:lvl>
     <w:lvl w:ilvl="1" w:tplc="04090003" w:tentative="1">
@@ -2517,7 +2217,7 @@
         <w:ind w:left="1440" w:hanging="360"/>
       </w:pPr>
       <w:rPr>
-        <w:rFonts w:ascii="Courier New" w:hAnsi="Courier New" w:cs="Courier New" w:hint="default"/>
+        <w:rFonts w:hint="default" w:ascii="Courier New" w:hAnsi="Courier New" w:cs="Courier New"/>
       </w:rPr>
     </w:lvl>
     <w:lvl w:ilvl="2" w:tplc="04090005" w:tentative="1">
@@ -2529,7 +2229,7 @@
         <w:ind w:left="2160" w:hanging="360"/>
       </w:pPr>
       <w:rPr>
-        <w:rFonts w:ascii="Wingdings" w:hAnsi="Wingdings" w:hint="default"/>
+        <w:rFonts w:hint="default" w:ascii="Wingdings" w:hAnsi="Wingdings"/>
       </w:rPr>
     </w:lvl>
     <w:lvl w:ilvl="3" w:tplc="04090001" w:tentative="1">
@@ -2541,7 +2241,7 @@
         <w:ind w:left="2880" w:hanging="360"/>
       </w:pPr>
       <w:rPr>
-        <w:rFonts w:ascii="Symbol" w:hAnsi="Symbol" w:hint="default"/>
+        <w:rFonts w:hint="default" w:ascii="Symbol" w:hAnsi="Symbol"/>
       </w:rPr>
     </w:lvl>
     <w:lvl w:ilvl="4" w:tplc="04090003" w:tentative="1">
@@ -2553,7 +2253,7 @@
         <w:ind w:left="3600" w:hanging="360"/>
       </w:pPr>
       <w:rPr>
-        <w:rFonts w:ascii="Courier New" w:hAnsi="Courier New" w:cs="Courier New" w:hint="default"/>
+        <w:rFonts w:hint="default" w:ascii="Courier New" w:hAnsi="Courier New" w:cs="Courier New"/>
       </w:rPr>
     </w:lvl>
     <w:lvl w:ilvl="5" w:tplc="04090005" w:tentative="1">
@@ -2565,7 +2265,7 @@
         <w:ind w:left="4320" w:hanging="360"/>
       </w:pPr>
       <w:rPr>
-        <w:rFonts w:ascii="Wingdings" w:hAnsi="Wingdings" w:hint="default"/>
+        <w:rFonts w:hint="default" w:ascii="Wingdings" w:hAnsi="Wingdings"/>
       </w:rPr>
     </w:lvl>
     <w:lvl w:ilvl="6" w:tplc="04090001" w:tentative="1">
@@ -2577,7 +2277,7 @@
         <w:ind w:left="5040" w:hanging="360"/>
       </w:pPr>
       <w:rPr>
-        <w:rFonts w:ascii="Symbol" w:hAnsi="Symbol" w:hint="default"/>
+        <w:rFonts w:hint="default" w:ascii="Symbol" w:hAnsi="Symbol"/>
       </w:rPr>
     </w:lvl>
     <w:lvl w:ilvl="7" w:tplc="04090003" w:tentative="1">
@@ -2589,7 +2289,7 @@
         <w:ind w:left="5760" w:hanging="360"/>
       </w:pPr>
       <w:rPr>
-        <w:rFonts w:ascii="Courier New" w:hAnsi="Courier New" w:cs="Courier New" w:hint="default"/>
+        <w:rFonts w:hint="default" w:ascii="Courier New" w:hAnsi="Courier New" w:cs="Courier New"/>
       </w:rPr>
     </w:lvl>
     <w:lvl w:ilvl="8" w:tplc="04090005" w:tentative="1">
@@ -2601,7 +2301,7 @@
         <w:ind w:left="6480" w:hanging="360"/>
       </w:pPr>
       <w:rPr>
-        <w:rFonts w:ascii="Wingdings" w:hAnsi="Wingdings" w:hint="default"/>
+        <w:rFonts w:hint="default" w:ascii="Wingdings" w:hAnsi="Wingdings"/>
       </w:rPr>
     </w:lvl>
   </w:abstractNum>
@@ -2889,11 +2589,11 @@
 </file>
 
 <file path=word/styles.xml><?xml version="1.0" encoding="utf-8"?>
-<w:styles xmlns:mc="http://schemas.openxmlformats.org/markup-compatibility/2006" xmlns:r="http://schemas.openxmlformats.org/officeDocument/2006/relationships" xmlns:w="http://schemas.openxmlformats.org/wordprocessingml/2006/main" xmlns:w14="http://schemas.microsoft.com/office/word/2010/wordml" xmlns:w15="http://schemas.microsoft.com/office/word/2012/wordml" xmlns:w16cex="http://schemas.microsoft.com/office/word/2018/wordml/cex" xmlns:w16cid="http://schemas.microsoft.com/office/word/2016/wordml/cid" xmlns:w16="http://schemas.microsoft.com/office/word/2018/wordml" xmlns:w16du="http://schemas.microsoft.com/office/word/2023/wordml/word16du" xmlns:w16sdtdh="http://schemas.microsoft.com/office/word/2020/wordml/sdtdatahash" xmlns:w16sdtfl="http://schemas.microsoft.com/office/word/2024/wordml/sdtformatlock" xmlns:w16se="http://schemas.microsoft.com/office/word/2015/wordml/symex" mc:Ignorable="w14 w15 w16se w16cid w16 w16cex w16sdtdh w16sdtfl w16du">
+<w:styles xmlns:wp14="http://schemas.microsoft.com/office/word/2010/wordprocessingDrawing" xmlns:mc="http://schemas.openxmlformats.org/markup-compatibility/2006" xmlns:r="http://schemas.openxmlformats.org/officeDocument/2006/relationships" xmlns:w="http://schemas.openxmlformats.org/wordprocessingml/2006/main" xmlns:w14="http://schemas.microsoft.com/office/word/2010/wordml" xmlns:w15="http://schemas.microsoft.com/office/word/2012/wordml" xmlns:w16cex="http://schemas.microsoft.com/office/word/2018/wordml/cex" xmlns:w16cid="http://schemas.microsoft.com/office/word/2016/wordml/cid" xmlns:w16="http://schemas.microsoft.com/office/word/2018/wordml" xmlns:w16du="http://schemas.microsoft.com/office/word/2023/wordml/word16du" xmlns:w16sdtdh="http://schemas.microsoft.com/office/word/2020/wordml/sdtdatahash" xmlns:w16sdtfl="http://schemas.microsoft.com/office/word/2024/wordml/sdtformatlock" xmlns:w16se="http://schemas.microsoft.com/office/word/2015/wordml/symex" mc:Ignorable="w14 w15 w16se w16cid w16 w16cex w16sdtdh w16sdtfl w16du wp14">
   <w:docDefaults>
     <w:rPrDefault>
       <w:rPr>
-        <w:rFonts w:asciiTheme="minorHAnsi" w:eastAsiaTheme="minorHAnsi" w:hAnsiTheme="minorHAnsi" w:cstheme="minorBidi"/>
+        <w:rFonts w:asciiTheme="minorHAnsi" w:hAnsiTheme="minorHAnsi" w:eastAsiaTheme="minorHAnsi" w:cstheme="minorBidi"/>
         <w:kern w:val="2"/>
         <w:sz w:val="22"/>
         <w:szCs w:val="22"/>
@@ -2910,14 +2610,14 @@
   <w:latentStyles w:defLockedState="0" w:defUIPriority="99" w:defSemiHidden="0" w:defUnhideWhenUsed="0" w:defQFormat="0" w:count="376">
     <w:lsdException w:name="Normal" w:uiPriority="0" w:qFormat="1"/>
     <w:lsdException w:name="heading 1" w:uiPriority="9" w:qFormat="1"/>
-    <w:lsdException w:name="heading 2" w:semiHidden="1" w:uiPriority="9" w:unhideWhenUsed="1" w:qFormat="1"/>
-    <w:lsdException w:name="heading 3" w:semiHidden="1" w:uiPriority="9" w:unhideWhenUsed="1" w:qFormat="1"/>
-    <w:lsdException w:name="heading 4" w:semiHidden="1" w:uiPriority="9" w:unhideWhenUsed="1" w:qFormat="1"/>
-    <w:lsdException w:name="heading 5" w:semiHidden="1" w:uiPriority="9" w:unhideWhenUsed="1" w:qFormat="1"/>
-    <w:lsdException w:name="heading 6" w:semiHidden="1" w:uiPriority="9" w:unhideWhenUsed="1" w:qFormat="1"/>
-    <w:lsdException w:name="heading 7" w:semiHidden="1" w:uiPriority="9" w:unhideWhenUsed="1" w:qFormat="1"/>
-    <w:lsdException w:name="heading 8" w:semiHidden="1" w:uiPriority="9" w:unhideWhenUsed="1" w:qFormat="1"/>
-    <w:lsdException w:name="heading 9" w:semiHidden="1" w:uiPriority="9" w:unhideWhenUsed="1" w:qFormat="1"/>
+    <w:lsdException w:name="heading 2" w:uiPriority="9" w:semiHidden="1" w:unhideWhenUsed="1" w:qFormat="1"/>
+    <w:lsdException w:name="heading 3" w:uiPriority="9" w:semiHidden="1" w:unhideWhenUsed="1" w:qFormat="1"/>
+    <w:lsdException w:name="heading 4" w:uiPriority="9" w:semiHidden="1" w:unhideWhenUsed="1" w:qFormat="1"/>
+    <w:lsdException w:name="heading 5" w:uiPriority="9" w:semiHidden="1" w:unhideWhenUsed="1" w:qFormat="1"/>
+    <w:lsdException w:name="heading 6" w:uiPriority="9" w:semiHidden="1" w:unhideWhenUsed="1" w:qFormat="1"/>
+    <w:lsdException w:name="heading 7" w:uiPriority="9" w:semiHidden="1" w:unhideWhenUsed="1" w:qFormat="1"/>
+    <w:lsdException w:name="heading 8" w:uiPriority="9" w:semiHidden="1" w:unhideWhenUsed="1" w:qFormat="1"/>
+    <w:lsdException w:name="heading 9" w:uiPriority="9" w:semiHidden="1" w:unhideWhenUsed="1" w:qFormat="1"/>
     <w:lsdException w:name="index 1" w:semiHidden="1" w:unhideWhenUsed="1"/>
     <w:lsdException w:name="index 2" w:semiHidden="1" w:unhideWhenUsed="1"/>
     <w:lsdException w:name="index 3" w:semiHidden="1" w:unhideWhenUsed="1"/>
@@ -2927,22 +2627,22 @@
     <w:lsdException w:name="index 7" w:semiHidden="1" w:unhideWhenUsed="1"/>
     <w:lsdException w:name="index 8" w:semiHidden="1" w:unhideWhenUsed="1"/>
     <w:lsdException w:name="index 9" w:semiHidden="1" w:unhideWhenUsed="1"/>
-    <w:lsdException w:name="toc 1" w:semiHidden="1" w:uiPriority="39" w:unhideWhenUsed="1"/>
-    <w:lsdException w:name="toc 2" w:semiHidden="1" w:uiPriority="39" w:unhideWhenUsed="1"/>
-    <w:lsdException w:name="toc 3" w:semiHidden="1" w:uiPriority="39" w:unhideWhenUsed="1"/>
-    <w:lsdException w:name="toc 4" w:semiHidden="1" w:uiPriority="39" w:unhideWhenUsed="1"/>
-    <w:lsdException w:name="toc 5" w:semiHidden="1" w:uiPriority="39" w:unhideWhenUsed="1"/>
-    <w:lsdException w:name="toc 6" w:semiHidden="1" w:uiPriority="39" w:unhideWhenUsed="1"/>
-    <w:lsdException w:name="toc 7" w:semiHidden="1" w:uiPriority="39" w:unhideWhenUsed="1"/>
-    <w:lsdException w:name="toc 8" w:semiHidden="1" w:uiPriority="39" w:unhideWhenUsed="1"/>
-    <w:lsdException w:name="toc 9" w:semiHidden="1" w:uiPriority="39" w:unhideWhenUsed="1"/>
+    <w:lsdException w:name="toc 1" w:uiPriority="39" w:semiHidden="1" w:unhideWhenUsed="1"/>
+    <w:lsdException w:name="toc 2" w:uiPriority="39" w:semiHidden="1" w:unhideWhenUsed="1"/>
+    <w:lsdException w:name="toc 3" w:uiPriority="39" w:semiHidden="1" w:unhideWhenUsed="1"/>
+    <w:lsdException w:name="toc 4" w:uiPriority="39" w:semiHidden="1" w:unhideWhenUsed="1"/>
+    <w:lsdException w:name="toc 5" w:uiPriority="39" w:semiHidden="1" w:unhideWhenUsed="1"/>
+    <w:lsdException w:name="toc 6" w:uiPriority="39" w:semiHidden="1" w:unhideWhenUsed="1"/>
+    <w:lsdException w:name="toc 7" w:uiPriority="39" w:semiHidden="1" w:unhideWhenUsed="1"/>
+    <w:lsdException w:name="toc 8" w:uiPriority="39" w:semiHidden="1" w:unhideWhenUsed="1"/>
+    <w:lsdException w:name="toc 9" w:uiPriority="39" w:semiHidden="1" w:unhideWhenUsed="1"/>
     <w:lsdException w:name="Normal Indent" w:semiHidden="1" w:unhideWhenUsed="1"/>
     <w:lsdException w:name="footnote text" w:semiHidden="1" w:unhideWhenUsed="1"/>
     <w:lsdException w:name="annotation text" w:semiHidden="1" w:unhideWhenUsed="1"/>
     <w:lsdException w:name="header" w:semiHidden="1" w:unhideWhenUsed="1"/>
     <w:lsdException w:name="footer" w:semiHidden="1" w:unhideWhenUsed="1"/>
     <w:lsdException w:name="index heading" w:semiHidden="1" w:unhideWhenUsed="1"/>
-    <w:lsdException w:name="caption" w:semiHidden="1" w:uiPriority="35" w:unhideWhenUsed="1" w:qFormat="1"/>
+    <w:lsdException w:name="caption" w:uiPriority="35" w:semiHidden="1" w:unhideWhenUsed="1" w:qFormat="1"/>
     <w:lsdException w:name="table of figures" w:semiHidden="1" w:unhideWhenUsed="1"/>
     <w:lsdException w:name="envelope address" w:semiHidden="1" w:unhideWhenUsed="1"/>
     <w:lsdException w:name="envelope return" w:semiHidden="1" w:unhideWhenUsed="1"/>
@@ -2973,7 +2673,7 @@
     <w:lsdException w:name="Title" w:uiPriority="10" w:qFormat="1"/>
     <w:lsdException w:name="Closing" w:semiHidden="1" w:unhideWhenUsed="1"/>
     <w:lsdException w:name="Signature" w:semiHidden="1" w:unhideWhenUsed="1"/>
-    <w:lsdException w:name="Default Paragraph Font" w:semiHidden="1" w:uiPriority="1" w:unhideWhenUsed="1"/>
+    <w:lsdException w:name="Default Paragraph Font" w:uiPriority="1" w:semiHidden="1" w:unhideWhenUsed="1"/>
     <w:lsdException w:name="Body Text" w:semiHidden="1" w:unhideWhenUsed="1"/>
     <w:lsdException w:name="Body Text Indent" w:semiHidden="1" w:unhideWhenUsed="1"/>
     <w:lsdException w:name="List Continue" w:semiHidden="1" w:unhideWhenUsed="1"/>
@@ -3173,8 +2873,8 @@
     <w:lsdException w:name="Subtle Reference" w:uiPriority="31" w:qFormat="1"/>
     <w:lsdException w:name="Intense Reference" w:uiPriority="32" w:qFormat="1"/>
     <w:lsdException w:name="Book Title" w:uiPriority="33" w:qFormat="1"/>
-    <w:lsdException w:name="Bibliography" w:semiHidden="1" w:uiPriority="37" w:unhideWhenUsed="1"/>
-    <w:lsdException w:name="TOC Heading" w:semiHidden="1" w:uiPriority="39" w:unhideWhenUsed="1" w:qFormat="1"/>
+    <w:lsdException w:name="Bibliography" w:uiPriority="37" w:semiHidden="1" w:unhideWhenUsed="1"/>
+    <w:lsdException w:name="TOC Heading" w:uiPriority="39" w:semiHidden="1" w:unhideWhenUsed="1" w:qFormat="1"/>
     <w:lsdException w:name="Plain Table 1" w:uiPriority="41"/>
     <w:lsdException w:name="Plain Table 2" w:uiPriority="42"/>
     <w:lsdException w:name="Plain Table 3" w:uiPriority="43"/>
@@ -3285,7 +2985,7 @@
     <w:lsdException w:name="Unresolved Mention" w:semiHidden="1" w:unhideWhenUsed="1"/>
     <w:lsdException w:name="Smart Link" w:semiHidden="1" w:unhideWhenUsed="1"/>
   </w:latentStyles>
-  <w:style w:type="paragraph" w:default="1" w:styleId="Normal">
+  <w:style w:type="paragraph" w:styleId="Normal" w:default="1">
     <w:name w:val="Normal"/>
     <w:qFormat/>
   </w:style>
@@ -3304,7 +3004,7 @@
       <w:outlineLvl w:val="0"/>
     </w:pPr>
     <w:rPr>
-      <w:rFonts w:asciiTheme="majorHAnsi" w:eastAsiaTheme="majorEastAsia" w:hAnsiTheme="majorHAnsi" w:cstheme="majorBidi"/>
+      <w:rFonts w:asciiTheme="majorHAnsi" w:hAnsiTheme="majorHAnsi" w:eastAsiaTheme="majorEastAsia" w:cstheme="majorBidi"/>
       <w:color w:val="365F91" w:themeColor="accent1" w:themeShade="BF"/>
       <w:sz w:val="40"/>
       <w:szCs w:val="40"/>
@@ -3327,7 +3027,7 @@
       <w:outlineLvl w:val="1"/>
     </w:pPr>
     <w:rPr>
-      <w:rFonts w:asciiTheme="majorHAnsi" w:eastAsiaTheme="majorEastAsia" w:hAnsiTheme="majorHAnsi" w:cstheme="majorBidi"/>
+      <w:rFonts w:asciiTheme="majorHAnsi" w:hAnsiTheme="majorHAnsi" w:eastAsiaTheme="majorEastAsia" w:cstheme="majorBidi"/>
       <w:color w:val="365F91" w:themeColor="accent1" w:themeShade="BF"/>
       <w:sz w:val="32"/>
       <w:szCs w:val="32"/>
@@ -3488,13 +3188,13 @@
       <w:color w:val="272727" w:themeColor="text1" w:themeTint="D8"/>
     </w:rPr>
   </w:style>
-  <w:style w:type="character" w:default="1" w:styleId="DefaultParagraphFont">
+  <w:style w:type="character" w:styleId="DefaultParagraphFont" w:default="1">
     <w:name w:val="Default Paragraph Font"/>
     <w:uiPriority w:val="1"/>
     <w:semiHidden/>
     <w:unhideWhenUsed/>
   </w:style>
-  <w:style w:type="table" w:default="1" w:styleId="TableNormal">
+  <w:style w:type="table" w:styleId="TableNormal" w:default="1">
     <w:name w:val="Normal Table"/>
     <w:uiPriority w:val="99"/>
     <w:semiHidden/>
@@ -3509,26 +3209,26 @@
       </w:tblCellMar>
     </w:tblPr>
   </w:style>
-  <w:style w:type="numbering" w:default="1" w:styleId="NoList">
+  <w:style w:type="numbering" w:styleId="NoList" w:default="1">
     <w:name w:val="No List"/>
     <w:uiPriority w:val="99"/>
     <w:semiHidden/>
     <w:unhideWhenUsed/>
   </w:style>
-  <w:style w:type="character" w:customStyle="1" w:styleId="Heading1Char">
+  <w:style w:type="character" w:styleId="Heading1Char" w:customStyle="1">
     <w:name w:val="Heading 1 Char"/>
     <w:basedOn w:val="DefaultParagraphFont"/>
     <w:link w:val="Heading1"/>
     <w:uiPriority w:val="9"/>
     <w:rsid w:val="003A1613"/>
     <w:rPr>
-      <w:rFonts w:asciiTheme="majorHAnsi" w:eastAsiaTheme="majorEastAsia" w:hAnsiTheme="majorHAnsi" w:cstheme="majorBidi"/>
+      <w:rFonts w:asciiTheme="majorHAnsi" w:hAnsiTheme="majorHAnsi" w:eastAsiaTheme="majorEastAsia" w:cstheme="majorBidi"/>
       <w:color w:val="365F91" w:themeColor="accent1" w:themeShade="BF"/>
       <w:sz w:val="40"/>
       <w:szCs w:val="40"/>
     </w:rPr>
   </w:style>
-  <w:style w:type="character" w:customStyle="1" w:styleId="Heading2Char">
+  <w:style w:type="character" w:styleId="Heading2Char" w:customStyle="1">
     <w:name w:val="Heading 2 Char"/>
     <w:basedOn w:val="DefaultParagraphFont"/>
     <w:link w:val="Heading2"/>
@@ -3536,13 +3236,13 @@
     <w:semiHidden/>
     <w:rsid w:val="003A1613"/>
     <w:rPr>
-      <w:rFonts w:asciiTheme="majorHAnsi" w:eastAsiaTheme="majorEastAsia" w:hAnsiTheme="majorHAnsi" w:cstheme="majorBidi"/>
+      <w:rFonts w:asciiTheme="majorHAnsi" w:hAnsiTheme="majorHAnsi" w:eastAsiaTheme="majorEastAsia" w:cstheme="majorBidi"/>
       <w:color w:val="365F91" w:themeColor="accent1" w:themeShade="BF"/>
       <w:sz w:val="32"/>
       <w:szCs w:val="32"/>
     </w:rPr>
   </w:style>
-  <w:style w:type="character" w:customStyle="1" w:styleId="Heading3Char">
+  <w:style w:type="character" w:styleId="Heading3Char" w:customStyle="1">
     <w:name w:val="Heading 3 Char"/>
     <w:basedOn w:val="DefaultParagraphFont"/>
     <w:link w:val="Heading3"/>
@@ -3556,7 +3256,7 @@
       <w:szCs w:val="28"/>
     </w:rPr>
   </w:style>
-  <w:style w:type="character" w:customStyle="1" w:styleId="Heading4Char">
+  <w:style w:type="character" w:styleId="Heading4Char" w:customStyle="1">
     <w:name w:val="Heading 4 Char"/>
     <w:basedOn w:val="DefaultParagraphFont"/>
     <w:link w:val="Heading4"/>
@@ -3570,7 +3270,7 @@
       <w:color w:val="365F91" w:themeColor="accent1" w:themeShade="BF"/>
     </w:rPr>
   </w:style>
-  <w:style w:type="character" w:customStyle="1" w:styleId="Heading5Char">
+  <w:style w:type="character" w:styleId="Heading5Char" w:customStyle="1">
     <w:name w:val="Heading 5 Char"/>
     <w:basedOn w:val="DefaultParagraphFont"/>
     <w:link w:val="Heading5"/>
@@ -3582,7 +3282,7 @@
       <w:color w:val="365F91" w:themeColor="accent1" w:themeShade="BF"/>
     </w:rPr>
   </w:style>
-  <w:style w:type="character" w:customStyle="1" w:styleId="Heading6Char">
+  <w:style w:type="character" w:styleId="Heading6Char" w:customStyle="1">
     <w:name w:val="Heading 6 Char"/>
     <w:basedOn w:val="DefaultParagraphFont"/>
     <w:link w:val="Heading6"/>
@@ -3596,7 +3296,7 @@
       <w:color w:val="595959" w:themeColor="text1" w:themeTint="A6"/>
     </w:rPr>
   </w:style>
-  <w:style w:type="character" w:customStyle="1" w:styleId="Heading7Char">
+  <w:style w:type="character" w:styleId="Heading7Char" w:customStyle="1">
     <w:name w:val="Heading 7 Char"/>
     <w:basedOn w:val="DefaultParagraphFont"/>
     <w:link w:val="Heading7"/>
@@ -3608,7 +3308,7 @@
       <w:color w:val="595959" w:themeColor="text1" w:themeTint="A6"/>
     </w:rPr>
   </w:style>
-  <w:style w:type="character" w:customStyle="1" w:styleId="Heading8Char">
+  <w:style w:type="character" w:styleId="Heading8Char" w:customStyle="1">
     <w:name w:val="Heading 8 Char"/>
     <w:basedOn w:val="DefaultParagraphFont"/>
     <w:link w:val="Heading8"/>
@@ -3622,7 +3322,7 @@
       <w:color w:val="272727" w:themeColor="text1" w:themeTint="D8"/>
     </w:rPr>
   </w:style>
-  <w:style w:type="character" w:customStyle="1" w:styleId="Heading9Char">
+  <w:style w:type="character" w:styleId="Heading9Char" w:customStyle="1">
     <w:name w:val="Heading 9 Char"/>
     <w:basedOn w:val="DefaultParagraphFont"/>
     <w:link w:val="Heading9"/>
@@ -3647,21 +3347,21 @@
       <w:contextualSpacing/>
     </w:pPr>
     <w:rPr>
-      <w:rFonts w:asciiTheme="majorHAnsi" w:eastAsiaTheme="majorEastAsia" w:hAnsiTheme="majorHAnsi" w:cstheme="majorBidi"/>
+      <w:rFonts w:asciiTheme="majorHAnsi" w:hAnsiTheme="majorHAnsi" w:eastAsiaTheme="majorEastAsia" w:cstheme="majorBidi"/>
       <w:spacing w:val="-10"/>
       <w:kern w:val="28"/>
       <w:sz w:val="56"/>
       <w:szCs w:val="56"/>
     </w:rPr>
   </w:style>
-  <w:style w:type="character" w:customStyle="1" w:styleId="TitleChar">
+  <w:style w:type="character" w:styleId="TitleChar" w:customStyle="1">
     <w:name w:val="Title Char"/>
     <w:basedOn w:val="DefaultParagraphFont"/>
     <w:link w:val="Title"/>
     <w:uiPriority w:val="10"/>
     <w:rsid w:val="003A1613"/>
     <w:rPr>
-      <w:rFonts w:asciiTheme="majorHAnsi" w:eastAsiaTheme="majorEastAsia" w:hAnsiTheme="majorHAnsi" w:cstheme="majorBidi"/>
+      <w:rFonts w:asciiTheme="majorHAnsi" w:hAnsiTheme="majorHAnsi" w:eastAsiaTheme="majorEastAsia" w:cstheme="majorBidi"/>
       <w:spacing w:val="-10"/>
       <w:kern w:val="28"/>
       <w:sz w:val="56"/>
@@ -3689,7 +3389,7 @@
       <w:szCs w:val="28"/>
     </w:rPr>
   </w:style>
-  <w:style w:type="character" w:customStyle="1" w:styleId="SubtitleChar">
+  <w:style w:type="character" w:styleId="SubtitleChar" w:customStyle="1">
     <w:name w:val="Subtitle Char"/>
     <w:basedOn w:val="DefaultParagraphFont"/>
     <w:link w:val="Subtitle"/>
@@ -3721,7 +3421,7 @@
       <w:color w:val="404040" w:themeColor="text1" w:themeTint="BF"/>
     </w:rPr>
   </w:style>
-  <w:style w:type="character" w:customStyle="1" w:styleId="QuoteChar">
+  <w:style w:type="character" w:styleId="QuoteChar" w:customStyle="1">
     <w:name w:val="Quote Char"/>
     <w:basedOn w:val="DefaultParagraphFont"/>
     <w:link w:val="Quote"/>
@@ -3766,8 +3466,8 @@
     <w:rsid w:val="003A1613"/>
     <w:pPr>
       <w:pBdr>
-        <w:top w:val="single" w:sz="4" w:space="10" w:color="365F91" w:themeColor="accent1" w:themeShade="BF"/>
-        <w:bottom w:val="single" w:sz="4" w:space="10" w:color="365F91" w:themeColor="accent1" w:themeShade="BF"/>
+        <w:top w:val="single" w:color="365F91" w:themeColor="accent1" w:themeShade="BF" w:sz="4" w:space="10"/>
+        <w:bottom w:val="single" w:color="365F91" w:themeColor="accent1" w:themeShade="BF" w:sz="4" w:space="10"/>
       </w:pBdr>
       <w:spacing w:before="360" w:after="360"/>
       <w:ind w:left="864" w:right="864"/>
@@ -3779,7 +3479,7 @@
       <w:color w:val="365F91" w:themeColor="accent1" w:themeShade="BF"/>
     </w:rPr>
   </w:style>
-  <w:style w:type="character" w:customStyle="1" w:styleId="IntenseQuoteChar">
+  <w:style w:type="character" w:styleId="IntenseQuoteChar" w:customStyle="1">
     <w:name w:val="Intense Quote Char"/>
     <w:basedOn w:val="DefaultParagraphFont"/>
     <w:link w:val="IntenseQuote"/>
@@ -3837,7 +3537,7 @@
       <w:ind w:left="220"/>
     </w:pPr>
     <w:rPr>
-      <w:rFonts w:eastAsiaTheme="minorEastAsia" w:cs="Times New Roman"/>
+      <w:rFonts w:cs="Times New Roman" w:eastAsiaTheme="minorEastAsia"/>
       <w:kern w:val="0"/>
       <w14:ligatures w14:val="none"/>
     </w:rPr>
@@ -3854,7 +3554,7 @@
       <w:spacing w:after="100"/>
     </w:pPr>
     <w:rPr>
-      <w:rFonts w:eastAsiaTheme="minorEastAsia" w:cs="Times New Roman"/>
+      <w:rFonts w:cs="Times New Roman" w:eastAsiaTheme="minorEastAsia"/>
       <w:kern w:val="0"/>
       <w14:ligatures w14:val="none"/>
     </w:rPr>
@@ -3872,7 +3572,7 @@
       <w:ind w:left="440"/>
     </w:pPr>
     <w:rPr>
-      <w:rFonts w:eastAsiaTheme="minorEastAsia" w:cs="Times New Roman"/>
+      <w:rFonts w:cs="Times New Roman" w:eastAsiaTheme="minorEastAsia"/>
       <w:kern w:val="0"/>
       <w14:ligatures w14:val="none"/>
     </w:rPr>

</xml_diff>

<commit_message>
Fix documentation and read me
</commit_message>
<xml_diff>
--- a/documentation/documentation.docx
+++ b/documentation/documentation.docx
@@ -131,6 +131,7 @@
         </w:rPr>
       </w:pPr>
       <w:bookmarkStart w:id="0" w:name="_Toc197892110"/>
+      <w:proofErr w:type="spellStart"/>
       <w:r>
         <w:rPr>
           <w:rFonts w:ascii="Amasis MT Pro Black" w:hAnsi="Amasis MT Pro Black"/>
@@ -141,6 +142,7 @@
         <w:t>AutoDorm</w:t>
       </w:r>
       <w:bookmarkEnd w:id="0"/>
+      <w:proofErr w:type="spellEnd"/>
     </w:p>
     <w:p>
       <w:pPr>
@@ -917,12 +919,21 @@
           <w:szCs w:val="28"/>
         </w:rPr>
       </w:pPr>
+      <w:proofErr w:type="spellStart"/>
       <w:r>
         <w:rPr>
           <w:sz w:val="28"/>
           <w:szCs w:val="28"/>
         </w:rPr>
-        <w:t xml:space="preserve">AutoDorm is an innovative platform created to make renting a car easier. Our platform is aimed at people of all abilities. We have cars for people who want to drive in the city, and we have cars for the higher class. </w:t>
+        <w:t>AutoDorm</w:t>
+      </w:r>
+      <w:proofErr w:type="spellEnd"/>
+      <w:r>
+        <w:rPr>
+          <w:sz w:val="28"/>
+          <w:szCs w:val="28"/>
+        </w:rPr>
+        <w:t xml:space="preserve"> is an innovative platform created to make renting a car easier. Our platform is aimed at people of all abilities. We have cars for people who want to drive in the city, and we have cars for the higher class. </w:t>
       </w:r>
     </w:p>
     <w:p>
@@ -1212,8 +1223,19 @@
           <w:sz w:val="36"/>
           <w:szCs w:val="36"/>
         </w:rPr>
-        <w:t>Ivan Lapchev</w:t>
-      </w:r>
+        <w:t xml:space="preserve">Ivan </w:t>
+      </w:r>
+      <w:proofErr w:type="spellStart"/>
+      <w:r>
+        <w:rPr>
+          <w:rFonts w:cstheme="minorHAnsi"/>
+          <w:color w:val="FFFFFF" w:themeColor="background1"/>
+          <w:sz w:val="36"/>
+          <w:szCs w:val="36"/>
+        </w:rPr>
+        <w:t>Lapchev</w:t>
+      </w:r>
+      <w:proofErr w:type="spellEnd"/>
       <w:r>
         <w:rPr>
           <w:rFonts w:cstheme="minorHAnsi"/>
@@ -1432,13 +1454,23 @@
           <w:szCs w:val="30"/>
         </w:rPr>
       </w:pPr>
+      <w:proofErr w:type="spellStart"/>
       <w:r>
         <w:rPr>
           <w:color w:val="FFFFFF" w:themeColor="background1"/>
           <w:sz w:val="30"/>
           <w:szCs w:val="30"/>
         </w:rPr>
-        <w:t>AutoDorm is a website for a car rental service, built using HTML and CSS. The goal of the site is to present a clean and professional interface where users can view and book available rental cars, learn about rental terms, and find contact information.</w:t>
+        <w:t>AutoDorm</w:t>
+      </w:r>
+      <w:proofErr w:type="spellEnd"/>
+      <w:r>
+        <w:rPr>
+          <w:color w:val="FFFFFF" w:themeColor="background1"/>
+          <w:sz w:val="30"/>
+          <w:szCs w:val="30"/>
+        </w:rPr>
+        <w:t xml:space="preserve"> is a website for a car rental service, built using HTML and CSS. The goal of the site is to present a clean and professional interface where users can view and book available rental cars, learn about rental terms, and find contact information.</w:t>
       </w:r>
     </w:p>
     <w:p>
@@ -1688,7 +1720,27 @@
           <w:sz w:val="32"/>
           <w:szCs w:val="32"/>
         </w:rPr>
-        <w:t xml:space="preserve">                              For collaboration</w:t>
+        <w:t xml:space="preserve">                              </w:t>
+      </w:r>
+      <w:proofErr w:type="gramStart"/>
+      <w:r>
+        <w:rPr>
+          <w:rFonts w:cstheme="minorHAnsi"/>
+          <w:color w:val="FFFFFF" w:themeColor="background1"/>
+          <w:sz w:val="32"/>
+          <w:szCs w:val="32"/>
+        </w:rPr>
+        <w:t>For</w:t>
+      </w:r>
+      <w:proofErr w:type="gramEnd"/>
+      <w:r>
+        <w:rPr>
+          <w:rFonts w:cstheme="minorHAnsi"/>
+          <w:color w:val="FFFFFF" w:themeColor="background1"/>
+          <w:sz w:val="32"/>
+          <w:szCs w:val="32"/>
+        </w:rPr>
+        <w:t xml:space="preserve"> collaboration</w:t>
       </w:r>
     </w:p>
     <w:p>
@@ -1832,7 +1884,27 @@
           <w:sz w:val="32"/>
           <w:szCs w:val="32"/>
         </w:rPr>
-        <w:t xml:space="preserve">      Word                                   For making of the documentation</w:t>
+        <w:t xml:space="preserve">      Word                                   For </w:t>
+      </w:r>
+      <w:proofErr w:type="gramStart"/>
+      <w:r>
+        <w:rPr>
+          <w:rFonts w:cstheme="minorHAnsi"/>
+          <w:color w:val="FFFFFF" w:themeColor="background1"/>
+          <w:sz w:val="32"/>
+          <w:szCs w:val="32"/>
+        </w:rPr>
+        <w:t>making of the</w:t>
+      </w:r>
+      <w:proofErr w:type="gramEnd"/>
+      <w:r>
+        <w:rPr>
+          <w:rFonts w:cstheme="minorHAnsi"/>
+          <w:color w:val="FFFFFF" w:themeColor="background1"/>
+          <w:sz w:val="32"/>
+          <w:szCs w:val="32"/>
+        </w:rPr>
+        <w:t xml:space="preserve"> documentation</w:t>
       </w:r>
     </w:p>
     <w:p>
@@ -1862,7 +1934,27 @@
           <w:sz w:val="32"/>
           <w:szCs w:val="32"/>
         </w:rPr>
-        <w:t xml:space="preserve">      PowerPoint                      For making of the presentation</w:t>
+        <w:t xml:space="preserve">      </w:t>
+      </w:r>
+      <w:proofErr w:type="gramStart"/>
+      <w:r>
+        <w:rPr>
+          <w:rFonts w:cstheme="minorHAnsi"/>
+          <w:color w:val="FFFFFF" w:themeColor="background1"/>
+          <w:sz w:val="32"/>
+          <w:szCs w:val="32"/>
+        </w:rPr>
+        <w:t>PowerPoint</w:t>
+      </w:r>
+      <w:proofErr w:type="gramEnd"/>
+      <w:r>
+        <w:rPr>
+          <w:rFonts w:cstheme="minorHAnsi"/>
+          <w:color w:val="FFFFFF" w:themeColor="background1"/>
+          <w:sz w:val="32"/>
+          <w:szCs w:val="32"/>
+        </w:rPr>
+        <w:t xml:space="preserve">                      For making of the presentation</w:t>
       </w:r>
     </w:p>
     <w:p>
@@ -1892,7 +1984,27 @@
           <w:sz w:val="32"/>
           <w:szCs w:val="32"/>
         </w:rPr>
-        <w:t xml:space="preserve">     Microsoft Teams          For communication</w:t>
+        <w:t xml:space="preserve">     Microsoft Teams          </w:t>
+      </w:r>
+      <w:proofErr w:type="gramStart"/>
+      <w:r>
+        <w:rPr>
+          <w:rFonts w:cstheme="minorHAnsi"/>
+          <w:color w:val="FFFFFF" w:themeColor="background1"/>
+          <w:sz w:val="32"/>
+          <w:szCs w:val="32"/>
+        </w:rPr>
+        <w:t>For</w:t>
+      </w:r>
+      <w:proofErr w:type="gramEnd"/>
+      <w:r>
+        <w:rPr>
+          <w:rFonts w:cstheme="minorHAnsi"/>
+          <w:color w:val="FFFFFF" w:themeColor="background1"/>
+          <w:sz w:val="32"/>
+          <w:szCs w:val="32"/>
+        </w:rPr>
+        <w:t xml:space="preserve"> communication</w:t>
       </w:r>
     </w:p>
     <w:p>
@@ -1993,6 +2105,36 @@
           <w:szCs w:val="32"/>
         </w:rPr>
       </w:pPr>
+    </w:p>
+    <w:p>
+      <w:pPr>
+        <w:rPr>
+          <w:rFonts w:cstheme="minorHAnsi"/>
+          <w:color w:val="FFFFFF" w:themeColor="background1"/>
+          <w:sz w:val="32"/>
+          <w:szCs w:val="32"/>
+        </w:rPr>
+      </w:pPr>
+    </w:p>
+    <w:p>
+      <w:pPr>
+        <w:rPr>
+          <w:rFonts w:cstheme="minorHAnsi"/>
+          <w:color w:val="FFFFFF" w:themeColor="background1"/>
+          <w:sz w:val="32"/>
+          <w:szCs w:val="32"/>
+        </w:rPr>
+      </w:pPr>
+    </w:p>
+    <w:p>
+      <w:pPr>
+        <w:rPr>
+          <w:rFonts w:cstheme="minorHAnsi"/>
+          <w:color w:val="FFFFFF" w:themeColor="background1"/>
+          <w:sz w:val="32"/>
+          <w:szCs w:val="32"/>
+        </w:rPr>
+      </w:pPr>
       <w:r>
         <w:rPr>
           <w:rFonts w:cstheme="minorHAnsi"/>
@@ -2001,127 +2143,14 @@
           <w:sz w:val="32"/>
           <w:szCs w:val="32"/>
         </w:rPr>
-        <w:lastRenderedPageBreak/>
         <w:drawing>
-          <wp:anchor distT="0" distB="0" distL="114300" distR="114300" simplePos="0" relativeHeight="251660288" behindDoc="1" locked="0" layoutInCell="1" allowOverlap="1" wp14:anchorId="7D687A65" wp14:editId="5780E075">
+          <wp:anchor distT="0" distB="0" distL="114300" distR="114300" simplePos="0" relativeHeight="251661312" behindDoc="1" locked="0" layoutInCell="1" allowOverlap="1" wp14:anchorId="49F7EF94" wp14:editId="041D4461">
             <wp:simplePos x="0" y="0"/>
             <wp:positionH relativeFrom="margin">
               <wp:align>left</wp:align>
             </wp:positionH>
             <wp:positionV relativeFrom="paragraph">
-              <wp:posOffset>193040</wp:posOffset>
-            </wp:positionV>
-            <wp:extent cx="1463040" cy="1416050"/>
-            <wp:effectExtent l="0" t="0" r="3810" b="0"/>
-            <wp:wrapTight wrapText="bothSides">
-              <wp:wrapPolygon edited="0">
-                <wp:start x="0" y="0"/>
-                <wp:lineTo x="0" y="21213"/>
-                <wp:lineTo x="21375" y="21213"/>
-                <wp:lineTo x="21375" y="0"/>
-                <wp:lineTo x="0" y="0"/>
-              </wp:wrapPolygon>
-            </wp:wrapTight>
-            <wp:docPr id="1180005356" name="Picture 1" descr="A white line art of a car and a house&#10;&#10;AI-generated content may be incorrect."/>
-            <wp:cNvGraphicFramePr>
-              <a:graphicFrameLocks xmlns:a="http://schemas.openxmlformats.org/drawingml/2006/main" noChangeAspect="1"/>
-            </wp:cNvGraphicFramePr>
-            <a:graphic xmlns:a="http://schemas.openxmlformats.org/drawingml/2006/main">
-              <a:graphicData uri="http://schemas.openxmlformats.org/drawingml/2006/picture">
-                <pic:pic xmlns:pic="http://schemas.openxmlformats.org/drawingml/2006/picture">
-                  <pic:nvPicPr>
-                    <pic:cNvPr id="1180005356" name="Picture 1" descr="A white line art of a car and a house&#10;&#10;AI-generated content may be incorrect."/>
-                    <pic:cNvPicPr/>
-                  </pic:nvPicPr>
-                  <pic:blipFill>
-                    <a:blip r:embed="rId8">
-                      <a:extLst>
-                        <a:ext uri="{28A0092B-C50C-407E-A947-70E740481C1C}">
-                          <a14:useLocalDpi xmlns:a14="http://schemas.microsoft.com/office/drawing/2010/main" val="0"/>
-                        </a:ext>
-                      </a:extLst>
-                    </a:blip>
-                    <a:stretch>
-                      <a:fillRect/>
-                    </a:stretch>
-                  </pic:blipFill>
-                  <pic:spPr>
-                    <a:xfrm>
-                      <a:off x="0" y="0"/>
-                      <a:ext cx="1463040" cy="1416050"/>
-                    </a:xfrm>
-                    <a:prstGeom prst="rect">
-                      <a:avLst/>
-                    </a:prstGeom>
-                  </pic:spPr>
-                </pic:pic>
-              </a:graphicData>
-            </a:graphic>
-            <wp14:sizeRelH relativeFrom="margin">
-              <wp14:pctWidth>0</wp14:pctWidth>
-            </wp14:sizeRelH>
-            <wp14:sizeRelV relativeFrom="margin">
-              <wp14:pctHeight>0</wp14:pctHeight>
-            </wp14:sizeRelV>
-          </wp:anchor>
-        </w:drawing>
-      </w:r>
-    </w:p>
-    <w:p>
-      <w:pPr>
-        <w:rPr>
-          <w:rFonts w:cstheme="minorHAnsi"/>
-          <w:color w:val="FFFFFF" w:themeColor="background1"/>
-          <w:sz w:val="32"/>
-          <w:szCs w:val="32"/>
-        </w:rPr>
-      </w:pPr>
-    </w:p>
-    <w:p>
-      <w:pPr>
-        <w:rPr>
-          <w:rFonts w:cstheme="minorHAnsi"/>
-          <w:color w:val="FFFFFF" w:themeColor="background1"/>
-          <w:sz w:val="32"/>
-          <w:szCs w:val="32"/>
-        </w:rPr>
-      </w:pPr>
-    </w:p>
-    <w:p>
-      <w:pPr>
-        <w:rPr>
-          <w:rFonts w:cstheme="minorHAnsi"/>
-          <w:color w:val="FFFFFF" w:themeColor="background1"/>
-          <w:sz w:val="32"/>
-          <w:szCs w:val="32"/>
-        </w:rPr>
-      </w:pPr>
-    </w:p>
-    <w:p>
-      <w:pPr>
-        <w:rPr>
-          <w:rFonts w:cstheme="minorHAnsi"/>
-          <w:color w:val="FFFFFF" w:themeColor="background1"/>
-          <w:sz w:val="32"/>
-          <w:szCs w:val="32"/>
-        </w:rPr>
-      </w:pPr>
-      <w:r>
-        <w:rPr>
-          <w:rFonts w:cstheme="minorHAnsi"/>
-          <w:noProof/>
-          <w:color w:val="FFFFFF" w:themeColor="background1"/>
-          <w:sz w:val="32"/>
-          <w:szCs w:val="32"/>
-        </w:rPr>
-        <w:drawing>
-          <wp:anchor distT="0" distB="0" distL="114300" distR="114300" simplePos="0" relativeHeight="251661312" behindDoc="1" locked="0" layoutInCell="1" allowOverlap="1" wp14:anchorId="49F7EF94" wp14:editId="15455E55">
-            <wp:simplePos x="0" y="0"/>
-            <wp:positionH relativeFrom="margin">
-              <wp:align>left</wp:align>
-            </wp:positionH>
-            <wp:positionV relativeFrom="paragraph">
-              <wp:posOffset>0</wp:posOffset>
+              <wp:posOffset>3175</wp:posOffset>
             </wp:positionV>
             <wp:extent cx="1298575" cy="1257300"/>
             <wp:effectExtent l="0" t="0" r="0" b="0"/>
@@ -2160,7 +2189,7 @@
                   <pic:spPr>
                     <a:xfrm>
                       <a:off x="0" y="0"/>
-                      <a:ext cx="1303720" cy="1262238"/>
+                      <a:ext cx="1298575" cy="1257300"/>
                     </a:xfrm>
                     <a:prstGeom prst="rect">
                       <a:avLst/>
@@ -2211,6 +2240,16 @@
     </w:p>
     <w:p>
       <w:pPr>
+        <w:rPr>
+          <w:rFonts w:cstheme="minorHAnsi"/>
+          <w:color w:val="FFFFFF" w:themeColor="background1"/>
+          <w:sz w:val="32"/>
+          <w:szCs w:val="32"/>
+        </w:rPr>
+      </w:pPr>
+    </w:p>
+    <w:p>
+      <w:pPr>
         <w:pStyle w:val="Heading1"/>
         <w:rPr>
           <w:rFonts w:ascii="Amasis MT Pro Black" w:hAnsi="Amasis MT Pro Black"/>
@@ -2310,7 +2349,25 @@
           <w:sz w:val="36"/>
           <w:szCs w:val="36"/>
         </w:rPr>
-        <w:t xml:space="preserve">Solution:  When we distributed the tasks, we considered each member's skills and assigned them where they could be most productive. </w:t>
+        <w:t>Solution</w:t>
+      </w:r>
+      <w:proofErr w:type="gramStart"/>
+      <w:r>
+        <w:rPr>
+          <w:color w:val="FFFFFF" w:themeColor="background1"/>
+          <w:sz w:val="36"/>
+          <w:szCs w:val="36"/>
+        </w:rPr>
+        <w:t>:  When</w:t>
+      </w:r>
+      <w:proofErr w:type="gramEnd"/>
+      <w:r>
+        <w:rPr>
+          <w:color w:val="FFFFFF" w:themeColor="background1"/>
+          <w:sz w:val="36"/>
+          <w:szCs w:val="36"/>
+        </w:rPr>
+        <w:t xml:space="preserve"> we distributed the tasks, we considered each member's skills and assigned them where they could be most productive. </w:t>
       </w:r>
       <w:r>
         <w:rPr>
@@ -2388,16 +2445,7 @@
           <w:sz w:val="36"/>
           <w:szCs w:val="36"/>
         </w:rPr>
-        <w:t xml:space="preserve">Solution:  We held team meetings nearly every day to discuss issues and the project's overall status. Each member worked at their own convenient times. When a member completed their part of the project, they </w:t>
-      </w:r>
-      <w:r>
-        <w:rPr>
-          <w:color w:val="FFFFFF" w:themeColor="background1"/>
-          <w:sz w:val="36"/>
-          <w:szCs w:val="36"/>
-        </w:rPr>
-        <w:lastRenderedPageBreak/>
-        <w:t>committed it to GitHub. This allowed us to easily track the project's progress.</w:t>
+        <w:t>Solution:  We held team meetings nearly every day to discuss issues and the project's overall status. Each member worked at their own convenient times. When a member completed their part of the project, they committed it to GitHub. This allowed us to easily track the project's progress.</w:t>
       </w:r>
       <w:r>
         <w:rPr>
@@ -2436,6 +2484,7 @@
           <w:sz w:val="36"/>
           <w:szCs w:val="36"/>
         </w:rPr>
+        <w:lastRenderedPageBreak/>
         <w:t>Deadlines</w:t>
       </w:r>
     </w:p>
@@ -2469,15 +2518,43 @@
           <w:sz w:val="36"/>
           <w:szCs w:val="36"/>
         </w:rPr>
-        <w:t xml:space="preserve">Solution:  The Scrum Trainer set deadlines for each task given and made sure to </w:t>
-      </w:r>
-      <w:r>
-        <w:rPr>
-          <w:color w:val="FFFFFF" w:themeColor="background1"/>
-          <w:sz w:val="36"/>
-          <w:szCs w:val="36"/>
-        </w:rPr>
-        <w:t>take into account each task’s difficulty.</w:t>
+        <w:t>Solution</w:t>
+      </w:r>
+      <w:proofErr w:type="gramStart"/>
+      <w:r>
+        <w:rPr>
+          <w:color w:val="FFFFFF" w:themeColor="background1"/>
+          <w:sz w:val="36"/>
+          <w:szCs w:val="36"/>
+        </w:rPr>
+        <w:t>:  The</w:t>
+      </w:r>
+      <w:proofErr w:type="gramEnd"/>
+      <w:r>
+        <w:rPr>
+          <w:color w:val="FFFFFF" w:themeColor="background1"/>
+          <w:sz w:val="36"/>
+          <w:szCs w:val="36"/>
+        </w:rPr>
+        <w:t xml:space="preserve"> Scrum Trainer set deadlines for each task given and made sure to </w:t>
+      </w:r>
+      <w:proofErr w:type="gramStart"/>
+      <w:r>
+        <w:rPr>
+          <w:color w:val="FFFFFF" w:themeColor="background1"/>
+          <w:sz w:val="36"/>
+          <w:szCs w:val="36"/>
+        </w:rPr>
+        <w:t>take into account</w:t>
+      </w:r>
+      <w:proofErr w:type="gramEnd"/>
+      <w:r>
+        <w:rPr>
+          <w:color w:val="FFFFFF" w:themeColor="background1"/>
+          <w:sz w:val="36"/>
+          <w:szCs w:val="36"/>
+        </w:rPr>
+        <w:t xml:space="preserve"> each task’s difficulty.</w:t>
       </w:r>
     </w:p>
     <w:p>

</xml_diff>